<commit_message>
opd: ⚙️ lab2 ~~~ ready
</commit_message>
<xml_diff>
--- a/sem-1-2_opd/labs/lab2/ОПД ЛР2 Мельник Фёдор P3106.docx
+++ b/sem-1-2_opd/labs/lab2/ОПД ЛР2 Мельник Фёдор P3106.docx
@@ -838,7 +838,7 @@
                     <pic:cNvPicPr/>
                   </pic:nvPicPr>
                   <pic:blipFill>
-                    <a:blip r:embed="rId7"/>
+                    <a:blip r:embed="rId8"/>
                     <a:stretch>
                       <a:fillRect/>
                     </a:stretch>
@@ -2232,7 +2232,28 @@
         <w:ind w:left="643"/>
       </w:pPr>
       <w:r>
-        <w:t>X -</w:t>
+        <w:t>X</w:t>
+      </w:r>
+      <w:r>
+        <w:t xml:space="preserve">, </w:t>
+      </w:r>
+      <w:r>
+        <w:rPr>
+          <w:lang w:val="en-US"/>
+        </w:rPr>
+        <w:t>B</w:t>
+      </w:r>
+      <w:r>
+        <w:t xml:space="preserve">, </w:t>
+      </w:r>
+      <w:r>
+        <w:rPr>
+          <w:lang w:val="en-US"/>
+        </w:rPr>
+        <w:t>A</w:t>
+      </w:r>
+      <w:r>
+        <w:t xml:space="preserve"> -</w:t>
       </w:r>
       <w:r>
         <w:t xml:space="preserve"> знаковое</w:t>
@@ -2255,62 +2276,21 @@
       </w:pPr>
       <w:r>
         <w:rPr>
-          <w:rFonts w:ascii="Cambria" w:eastAsia="Cambria" w:hAnsi="Cambria" w:cs="Cambria"/>
-        </w:rPr>
-        <w:t>−1</w:t>
-      </w:r>
-      <w:r>
-        <w:rPr>
-          <w:rFonts w:ascii="Cambria" w:eastAsia="Cambria" w:hAnsi="Cambria" w:cs="Cambria"/>
-        </w:rPr>
-        <w:t>*</w:t>
-      </w:r>
-      <w:proofErr w:type="gramStart"/>
-      <w:r>
-        <w:rPr>
-          <w:rFonts w:ascii="Cambria" w:eastAsia="Cambria" w:hAnsi="Cambria" w:cs="Cambria"/>
-        </w:rPr>
-        <w:t>2</w:t>
-      </w:r>
-      <w:r>
-        <w:rPr>
-          <w:rFonts w:ascii="Cambria" w:eastAsia="Cambria" w:hAnsi="Cambria" w:cs="Cambria"/>
-          <w:vertAlign w:val="superscript"/>
-        </w:rPr>
-        <w:t xml:space="preserve">15 </w:t>
-      </w:r>
-      <w:r>
-        <w:t xml:space="preserve"> &lt;</w:t>
-      </w:r>
-      <w:proofErr w:type="gramEnd"/>
-      <w:r>
-        <w:t xml:space="preserve">= (B - A) &amp; C &lt;= </w:t>
-      </w:r>
-      <w:r>
-        <w:rPr>
-          <w:rFonts w:ascii="Cambria" w:eastAsia="Cambria" w:hAnsi="Cambria" w:cs="Cambria"/>
-        </w:rPr>
-        <w:t>2</w:t>
-      </w:r>
-      <w:r>
-        <w:rPr>
-          <w:rFonts w:ascii="Cambria" w:eastAsia="Cambria" w:hAnsi="Cambria" w:cs="Cambria"/>
-          <w:vertAlign w:val="superscript"/>
-        </w:rPr>
-        <w:t>1</w:t>
-      </w:r>
-      <w:r>
-        <w:rPr>
-          <w:rFonts w:ascii="Cambria" w:eastAsia="Cambria" w:hAnsi="Cambria" w:cs="Cambria"/>
-          <w:vertAlign w:val="superscript"/>
-        </w:rPr>
-        <w:t>5</w:t>
-      </w:r>
-      <w:r>
-        <w:rPr>
-          <w:rFonts w:ascii="Cambria" w:eastAsia="Cambria" w:hAnsi="Cambria" w:cs="Cambria"/>
-        </w:rPr>
-        <w:t>−1</w:t>
+          <w:lang w:val="en-US"/>
+        </w:rPr>
+        <w:t>C</w:t>
+      </w:r>
+      <w:r>
+        <w:t xml:space="preserve"> </w:t>
+      </w:r>
+      <w:r>
+        <w:t>–</w:t>
+      </w:r>
+      <w:r>
+        <w:t xml:space="preserve"> </w:t>
+      </w:r>
+      <w:r>
+        <w:t>набор из 16 однобитовых значений</w:t>
       </w:r>
     </w:p>
     <w:p>
@@ -2318,22 +2298,23 @@
         <w:ind w:left="-5"/>
       </w:pPr>
       <w:r>
-        <w:t>ОДЗ:</w:t>
+        <w:t>ОДЗ</w:t>
+      </w:r>
+      <w:r>
+        <w:t>:</w:t>
       </w:r>
     </w:p>
     <w:p>
       <w:pPr>
         <w:ind w:left="643"/>
         <w:rPr>
-          <w:b/>
-          <w:bCs/>
+          <w:lang w:val="en-US"/>
         </w:rPr>
       </w:pPr>
       <w:r>
         <w:rPr>
           <w:rFonts w:ascii="Cambria" w:eastAsia="Cambria" w:hAnsi="Cambria" w:cs="Cambria"/>
-          <w:b/>
-          <w:bCs/>
+          <w:lang w:val="en-US"/>
         </w:rPr>
         <w:t>−1*</w:t>
       </w:r>
@@ -2341,96 +2322,7 @@
       <w:r>
         <w:rPr>
           <w:rFonts w:ascii="Cambria" w:eastAsia="Cambria" w:hAnsi="Cambria" w:cs="Cambria"/>
-          <w:b/>
-          <w:bCs/>
-        </w:rPr>
-        <w:t>2</w:t>
-      </w:r>
-      <w:r>
-        <w:rPr>
-          <w:rFonts w:ascii="Cambria" w:eastAsia="Cambria" w:hAnsi="Cambria" w:cs="Cambria"/>
-          <w:b/>
-          <w:bCs/>
-          <w:vertAlign w:val="superscript"/>
-        </w:rPr>
-        <w:t xml:space="preserve">15 </w:t>
-      </w:r>
-      <w:r>
-        <w:rPr>
-          <w:b/>
-          <w:bCs/>
-        </w:rPr>
-        <w:t xml:space="preserve"> &lt;</w:t>
-      </w:r>
-      <w:proofErr w:type="gramEnd"/>
-      <w:r>
-        <w:rPr>
-          <w:b/>
-          <w:bCs/>
-        </w:rPr>
-        <w:t xml:space="preserve">= </w:t>
-      </w:r>
-      <w:r>
-        <w:rPr>
-          <w:b/>
-          <w:bCs/>
-          <w:lang w:val="en-US"/>
-        </w:rPr>
-        <w:t>X</w:t>
-      </w:r>
-      <w:r>
-        <w:rPr>
-          <w:b/>
-          <w:bCs/>
-        </w:rPr>
-        <w:t xml:space="preserve"> &lt;= </w:t>
-      </w:r>
-      <w:r>
-        <w:rPr>
-          <w:rFonts w:ascii="Cambria" w:eastAsia="Cambria" w:hAnsi="Cambria" w:cs="Cambria"/>
-          <w:b/>
-          <w:bCs/>
-        </w:rPr>
-        <w:t>2</w:t>
-      </w:r>
-      <w:r>
-        <w:rPr>
-          <w:rFonts w:ascii="Cambria" w:eastAsia="Cambria" w:hAnsi="Cambria" w:cs="Cambria"/>
-          <w:b/>
-          <w:bCs/>
-          <w:vertAlign w:val="superscript"/>
-        </w:rPr>
-        <w:t>15</w:t>
-      </w:r>
-      <w:r>
-        <w:rPr>
-          <w:rFonts w:ascii="Cambria" w:eastAsia="Cambria" w:hAnsi="Cambria" w:cs="Cambria"/>
-          <w:b/>
-          <w:bCs/>
-        </w:rPr>
-        <w:t>−1</w:t>
-      </w:r>
-    </w:p>
-    <w:p>
-      <w:pPr>
-        <w:spacing w:after="37"/>
-        <w:ind w:left="643"/>
-      </w:pPr>
-      <w:r>
-        <w:rPr>
-          <w:rFonts w:ascii="Cambria" w:eastAsia="Cambria" w:hAnsi="Cambria" w:cs="Cambria"/>
-        </w:rPr>
-        <w:t>−1</w:t>
-      </w:r>
-      <w:r>
-        <w:rPr>
-          <w:rFonts w:ascii="Cambria" w:eastAsia="Cambria" w:hAnsi="Cambria" w:cs="Cambria"/>
-        </w:rPr>
-        <w:t>*</w:t>
-      </w:r>
-      <w:r>
-        <w:rPr>
-          <w:rFonts w:ascii="Cambria" w:eastAsia="Cambria" w:hAnsi="Cambria" w:cs="Cambria"/>
+          <w:lang w:val="en-US"/>
         </w:rPr>
         <w:t>2</w:t>
       </w:r>
@@ -2438,16 +2330,27 @@
         <w:rPr>
           <w:rFonts w:ascii="Cambria" w:eastAsia="Cambria" w:hAnsi="Cambria" w:cs="Cambria"/>
           <w:vertAlign w:val="superscript"/>
+          <w:lang w:val="en-US"/>
         </w:rPr>
         <w:t xml:space="preserve">15 </w:t>
       </w:r>
       <w:r>
-        <w:t xml:space="preserve">&lt;= (B - A) &lt;= </w:t>
-      </w:r>
-      <w:proofErr w:type="gramStart"/>
+        <w:rPr>
+          <w:lang w:val="en-US"/>
+        </w:rPr>
+        <w:t xml:space="preserve"> &lt;</w:t>
+      </w:r>
+      <w:proofErr w:type="gramEnd"/>
+      <w:r>
+        <w:rPr>
+          <w:lang w:val="en-US"/>
+        </w:rPr>
+        <w:t xml:space="preserve">= (B - A) &amp; C &lt;= </w:t>
+      </w:r>
       <w:r>
         <w:rPr>
           <w:rFonts w:ascii="Cambria" w:eastAsia="Cambria" w:hAnsi="Cambria" w:cs="Cambria"/>
+          <w:lang w:val="en-US"/>
         </w:rPr>
         <w:t>2</w:t>
       </w:r>
@@ -2455,255 +2358,17 @@
         <w:rPr>
           <w:rFonts w:ascii="Cambria" w:eastAsia="Cambria" w:hAnsi="Cambria" w:cs="Cambria"/>
           <w:vertAlign w:val="superscript"/>
+          <w:lang w:val="en-US"/>
         </w:rPr>
         <w:t>15</w:t>
       </w:r>
       <w:r>
         <w:rPr>
           <w:rFonts w:ascii="Cambria" w:eastAsia="Cambria" w:hAnsi="Cambria" w:cs="Cambria"/>
+          <w:lang w:val="en-US"/>
         </w:rPr>
         <w:t>−1</w:t>
       </w:r>
-      <w:proofErr w:type="gramEnd"/>
-    </w:p>
-    <w:p>
-      <w:pPr>
-        <w:spacing w:after="37"/>
-        <w:ind w:left="643"/>
-        <w:rPr>
-          <w:rFonts w:ascii="Cambria" w:eastAsia="Cambria" w:hAnsi="Cambria" w:cs="Cambria"/>
-          <w:b/>
-          <w:bCs/>
-        </w:rPr>
-      </w:pPr>
-      <w:r>
-        <w:rPr>
-          <w:rFonts w:ascii="Cambria" w:eastAsia="Cambria" w:hAnsi="Cambria" w:cs="Cambria"/>
-          <w:b/>
-          <w:bCs/>
-        </w:rPr>
-        <w:t>−1</w:t>
-      </w:r>
-      <w:r>
-        <w:rPr>
-          <w:rFonts w:ascii="Cambria" w:eastAsia="Cambria" w:hAnsi="Cambria" w:cs="Cambria"/>
-          <w:b/>
-          <w:bCs/>
-        </w:rPr>
-        <w:t>*</w:t>
-      </w:r>
-      <w:r>
-        <w:rPr>
-          <w:rFonts w:ascii="Cambria" w:eastAsia="Cambria" w:hAnsi="Cambria" w:cs="Cambria"/>
-          <w:b/>
-          <w:bCs/>
-        </w:rPr>
-        <w:t>2</w:t>
-      </w:r>
-      <w:r>
-        <w:rPr>
-          <w:rFonts w:ascii="Cambria" w:eastAsia="Cambria" w:hAnsi="Cambria" w:cs="Cambria"/>
-          <w:b/>
-          <w:bCs/>
-          <w:vertAlign w:val="superscript"/>
-        </w:rPr>
-        <w:t xml:space="preserve">15 </w:t>
-      </w:r>
-      <w:r>
-        <w:rPr>
-          <w:b/>
-          <w:bCs/>
-        </w:rPr>
-        <w:t xml:space="preserve">&lt;= C &lt;= </w:t>
-      </w:r>
-      <w:proofErr w:type="gramStart"/>
-      <w:r>
-        <w:rPr>
-          <w:rFonts w:ascii="Cambria" w:eastAsia="Cambria" w:hAnsi="Cambria" w:cs="Cambria"/>
-          <w:b/>
-          <w:bCs/>
-        </w:rPr>
-        <w:t>2</w:t>
-      </w:r>
-      <w:r>
-        <w:rPr>
-          <w:rFonts w:ascii="Cambria" w:eastAsia="Cambria" w:hAnsi="Cambria" w:cs="Cambria"/>
-          <w:b/>
-          <w:bCs/>
-          <w:vertAlign w:val="superscript"/>
-        </w:rPr>
-        <w:t>15</w:t>
-      </w:r>
-      <w:r>
-        <w:rPr>
-          <w:rFonts w:ascii="Cambria" w:eastAsia="Cambria" w:hAnsi="Cambria" w:cs="Cambria"/>
-          <w:b/>
-          <w:bCs/>
-        </w:rPr>
-        <w:t>−1</w:t>
-      </w:r>
-      <w:proofErr w:type="gramEnd"/>
-      <w:r>
-        <w:rPr>
-          <w:rFonts w:ascii="Cambria" w:eastAsia="Cambria" w:hAnsi="Cambria" w:cs="Cambria"/>
-          <w:b/>
-          <w:bCs/>
-        </w:rPr>
-        <w:t xml:space="preserve"> </w:t>
-      </w:r>
-    </w:p>
-    <w:p>
-      <w:pPr>
-        <w:spacing w:after="37"/>
-        <w:ind w:left="643"/>
-        <w:rPr>
-          <w:b/>
-          <w:bCs/>
-        </w:rPr>
-      </w:pPr>
-      <w:r>
-        <w:rPr>
-          <w:rFonts w:ascii="Cambria" w:eastAsia="Cambria" w:hAnsi="Cambria" w:cs="Cambria"/>
-          <w:b/>
-          <w:bCs/>
-        </w:rPr>
-        <w:t>−1</w:t>
-      </w:r>
-      <w:r>
-        <w:rPr>
-          <w:rFonts w:ascii="Cambria" w:eastAsia="Cambria" w:hAnsi="Cambria" w:cs="Cambria"/>
-          <w:b/>
-          <w:bCs/>
-        </w:rPr>
-        <w:t>*</w:t>
-      </w:r>
-      <w:r>
-        <w:rPr>
-          <w:rFonts w:ascii="Cambria" w:eastAsia="Cambria" w:hAnsi="Cambria" w:cs="Cambria"/>
-          <w:b/>
-          <w:bCs/>
-        </w:rPr>
-        <w:t>2</w:t>
-      </w:r>
-      <w:r>
-        <w:rPr>
-          <w:rFonts w:ascii="Cambria" w:eastAsia="Cambria" w:hAnsi="Cambria" w:cs="Cambria"/>
-          <w:b/>
-          <w:bCs/>
-          <w:vertAlign w:val="superscript"/>
-        </w:rPr>
-        <w:t xml:space="preserve">14 </w:t>
-      </w:r>
-      <w:r>
-        <w:rPr>
-          <w:b/>
-          <w:bCs/>
-        </w:rPr>
-        <w:t xml:space="preserve">&lt;= B &lt;= </w:t>
-      </w:r>
-      <w:proofErr w:type="gramStart"/>
-      <w:r>
-        <w:rPr>
-          <w:rFonts w:ascii="Cambria" w:eastAsia="Cambria" w:hAnsi="Cambria" w:cs="Cambria"/>
-          <w:b/>
-          <w:bCs/>
-        </w:rPr>
-        <w:t>2</w:t>
-      </w:r>
-      <w:r>
-        <w:rPr>
-          <w:rFonts w:ascii="Cambria" w:eastAsia="Cambria" w:hAnsi="Cambria" w:cs="Cambria"/>
-          <w:b/>
-          <w:bCs/>
-          <w:vertAlign w:val="superscript"/>
-        </w:rPr>
-        <w:t>14</w:t>
-      </w:r>
-      <w:r>
-        <w:rPr>
-          <w:rFonts w:ascii="Cambria" w:eastAsia="Cambria" w:hAnsi="Cambria" w:cs="Cambria"/>
-          <w:b/>
-          <w:bCs/>
-        </w:rPr>
-        <w:t>−1</w:t>
-      </w:r>
-      <w:proofErr w:type="gramEnd"/>
-    </w:p>
-    <w:p>
-      <w:pPr>
-        <w:ind w:left="643"/>
-        <w:rPr>
-          <w:b/>
-          <w:bCs/>
-        </w:rPr>
-      </w:pPr>
-      <w:r>
-        <w:rPr>
-          <w:rFonts w:ascii="Cambria" w:eastAsia="Cambria" w:hAnsi="Cambria" w:cs="Cambria"/>
-          <w:b/>
-          <w:bCs/>
-        </w:rPr>
-        <w:t>−1</w:t>
-      </w:r>
-      <w:r>
-        <w:rPr>
-          <w:rFonts w:ascii="Cambria" w:eastAsia="Cambria" w:hAnsi="Cambria" w:cs="Cambria"/>
-          <w:b/>
-          <w:bCs/>
-        </w:rPr>
-        <w:t>*</w:t>
-      </w:r>
-      <w:r>
-        <w:rPr>
-          <w:rFonts w:ascii="Cambria" w:eastAsia="Cambria" w:hAnsi="Cambria" w:cs="Cambria"/>
-          <w:b/>
-          <w:bCs/>
-        </w:rPr>
-        <w:t>2</w:t>
-      </w:r>
-      <w:r>
-        <w:rPr>
-          <w:rFonts w:ascii="Cambria" w:eastAsia="Cambria" w:hAnsi="Cambria" w:cs="Cambria"/>
-          <w:b/>
-          <w:bCs/>
-          <w:vertAlign w:val="superscript"/>
-        </w:rPr>
-        <w:t xml:space="preserve">14 </w:t>
-      </w:r>
-      <w:r>
-        <w:rPr>
-          <w:b/>
-          <w:bCs/>
-        </w:rPr>
-        <w:t xml:space="preserve">&lt;= A &lt;= </w:t>
-      </w:r>
-      <w:proofErr w:type="gramStart"/>
-      <w:r>
-        <w:rPr>
-          <w:rFonts w:ascii="Cambria" w:eastAsia="Cambria" w:hAnsi="Cambria" w:cs="Cambria"/>
-          <w:b/>
-          <w:bCs/>
-        </w:rPr>
-        <w:t>2</w:t>
-      </w:r>
-      <w:r>
-        <w:rPr>
-          <w:rFonts w:ascii="Cambria" w:eastAsia="Cambria" w:hAnsi="Cambria" w:cs="Cambria"/>
-          <w:b/>
-          <w:bCs/>
-          <w:vertAlign w:val="superscript"/>
-        </w:rPr>
-        <w:t>14</w:t>
-      </w:r>
-      <w:r>
-        <w:rPr>
-          <w:rFonts w:ascii="Cambria" w:eastAsia="Cambria" w:hAnsi="Cambria" w:cs="Cambria"/>
-          <w:b/>
-          <w:bCs/>
-        </w:rPr>
-        <w:t>−1</w:t>
-      </w:r>
-      <w:proofErr w:type="gramEnd"/>
     </w:p>
     <w:p>
       <w:pPr>
@@ -2713,13 +2378,233 @@
         </w:rPr>
       </w:pPr>
       <w:r>
-        <w:t>Программа</w:t>
-      </w:r>
-      <w:r>
-        <w:rPr>
-          <w:lang w:val="en-US"/>
-        </w:rPr>
-        <w:t>: 099, 09A, 09B, 09C, 09D, 09E, 09F, 0A0</w:t>
+        <w:rPr>
+          <w:lang w:val="en-US"/>
+        </w:rPr>
+        <w:t>-1*2</w:t>
+      </w:r>
+      <w:r>
+        <w:rPr>
+          <w:vertAlign w:val="superscript"/>
+          <w:lang w:val="en-US"/>
+        </w:rPr>
+        <w:t>15</w:t>
+      </w:r>
+      <w:r>
+        <w:rPr>
+          <w:lang w:val="en-US"/>
+        </w:rPr>
+        <w:t xml:space="preserve"> &lt;= (B – A) &lt;= 2</w:t>
+      </w:r>
+      <w:r>
+        <w:rPr>
+          <w:vertAlign w:val="superscript"/>
+          <w:lang w:val="en-US"/>
+        </w:rPr>
+        <w:t>15</w:t>
+      </w:r>
+      <w:r>
+        <w:rPr>
+          <w:lang w:val="en-US"/>
+        </w:rPr>
+        <w:t>-1</w:t>
+      </w:r>
+    </w:p>
+    <w:p>
+      <w:pPr>
+        <w:spacing w:line="360" w:lineRule="auto"/>
+        <w:ind w:left="-5"/>
+        <w:rPr>
+          <w:lang w:val="en-US"/>
+        </w:rPr>
+      </w:pPr>
+      <w:r>
+        <w:rPr>
+          <w:lang w:val="en-US"/>
+        </w:rPr>
+        <w:t>-1*2</w:t>
+      </w:r>
+      <w:r>
+        <w:rPr>
+          <w:vertAlign w:val="superscript"/>
+          <w:lang w:val="en-US"/>
+        </w:rPr>
+        <w:t>15</w:t>
+      </w:r>
+      <w:r>
+        <w:rPr>
+          <w:lang w:val="en-US"/>
+        </w:rPr>
+        <w:t xml:space="preserve"> &lt;= C &lt;= 2</w:t>
+      </w:r>
+      <w:r>
+        <w:rPr>
+          <w:vertAlign w:val="superscript"/>
+          <w:lang w:val="en-US"/>
+        </w:rPr>
+        <w:t>15</w:t>
+      </w:r>
+      <w:r>
+        <w:rPr>
+          <w:lang w:val="en-US"/>
+        </w:rPr>
+        <w:t>-1</w:t>
+      </w:r>
+    </w:p>
+    <w:p>
+      <w:pPr>
+        <w:ind w:left="-5"/>
+        <w:rPr>
+          <w:lang w:val="en-US"/>
+        </w:rPr>
+      </w:pPr>
+      <w:r>
+        <w:rPr>
+          <w:lang w:val="en-US"/>
+        </w:rPr>
+        <w:t xml:space="preserve">1. </w:t>
+      </w:r>
+      <w:r>
+        <w:rPr>
+          <w:lang w:val="en-US"/>
+        </w:rPr>
+        <w:tab/>
+      </w:r>
+      <w:r>
+        <w:rPr>
+          <w:lang w:val="en-US"/>
+        </w:rPr>
+        <w:t>−1*2</w:t>
+      </w:r>
+      <w:r>
+        <w:rPr>
+          <w:vertAlign w:val="superscript"/>
+          <w:lang w:val="en-US"/>
+        </w:rPr>
+        <w:t>14</w:t>
+      </w:r>
+      <w:r>
+        <w:rPr>
+          <w:lang w:val="en-US"/>
+        </w:rPr>
+        <w:t xml:space="preserve"> &lt;= </w:t>
+      </w:r>
+      <w:r>
+        <w:rPr>
+          <w:lang w:val="en-US"/>
+        </w:rPr>
+        <w:t>A</w:t>
+      </w:r>
+      <w:r>
+        <w:rPr>
+          <w:lang w:val="en-US"/>
+        </w:rPr>
+        <w:t xml:space="preserve"> &lt;= 2</w:t>
+      </w:r>
+      <w:r>
+        <w:rPr>
+          <w:vertAlign w:val="superscript"/>
+          <w:lang w:val="en-US"/>
+        </w:rPr>
+        <w:t>14</w:t>
+      </w:r>
+      <w:r>
+        <w:rPr>
+          <w:lang w:val="en-US"/>
+        </w:rPr>
+        <w:t xml:space="preserve">−1 </w:t>
+      </w:r>
+    </w:p>
+    <w:p>
+      <w:pPr>
+        <w:spacing w:line="360" w:lineRule="auto"/>
+        <w:ind w:left="-5"/>
+        <w:rPr>
+          <w:lang w:val="en-US"/>
+        </w:rPr>
+      </w:pPr>
+      <w:r>
+        <w:rPr>
+          <w:lang w:val="en-US"/>
+        </w:rPr>
+        <w:tab/>
+      </w:r>
+      <w:r>
+        <w:rPr>
+          <w:lang w:val="en-US"/>
+        </w:rPr>
+        <w:t>−1*2</w:t>
+      </w:r>
+      <w:r>
+        <w:rPr>
+          <w:vertAlign w:val="superscript"/>
+          <w:lang w:val="en-US"/>
+        </w:rPr>
+        <w:t>14</w:t>
+      </w:r>
+      <w:r>
+        <w:rPr>
+          <w:lang w:val="en-US"/>
+        </w:rPr>
+        <w:t xml:space="preserve"> &lt;= B &lt;= 2</w:t>
+      </w:r>
+      <w:r>
+        <w:rPr>
+          <w:vertAlign w:val="superscript"/>
+          <w:lang w:val="en-US"/>
+        </w:rPr>
+        <w:t>14</w:t>
+      </w:r>
+      <w:r>
+        <w:rPr>
+          <w:lang w:val="en-US"/>
+        </w:rPr>
+        <w:t xml:space="preserve">−1 </w:t>
+      </w:r>
+    </w:p>
+    <w:p>
+      <w:pPr>
+        <w:ind w:left="-5"/>
+        <w:rPr>
+          <w:lang w:val="en-US"/>
+        </w:rPr>
+      </w:pPr>
+      <w:r>
+        <w:rPr>
+          <w:lang w:val="en-US"/>
+        </w:rPr>
+        <w:t xml:space="preserve">2. </w:t>
+      </w:r>
+      <w:r>
+        <w:rPr>
+          <w:lang w:val="en-US"/>
+        </w:rPr>
+        <w:tab/>
+      </w:r>
+      <w:r>
+        <w:rPr>
+          <w:lang w:val="en-US"/>
+        </w:rPr>
+        <w:t>−</w:t>
+      </w:r>
+      <w:r>
+        <w:rPr>
+          <w:lang w:val="en-US"/>
+        </w:rPr>
+        <w:t>1 * 2</w:t>
+      </w:r>
+      <w:r>
+        <w:rPr>
+          <w:vertAlign w:val="superscript"/>
+          <w:lang w:val="en-US"/>
+        </w:rPr>
+        <w:t>15</w:t>
+      </w:r>
+      <w:r>
+        <w:rPr>
+          <w:lang w:val="en-US"/>
+        </w:rPr>
+        <w:t xml:space="preserve"> &lt;= A &lt;= 0</w:t>
       </w:r>
     </w:p>
     <w:p>
@@ -2727,20 +2612,248 @@
         <w:ind w:left="-5"/>
       </w:pPr>
       <w:r>
-        <w:t>Исходные данные: 097, 098, 0A3</w:t>
+        <w:rPr>
+          <w:lang w:val="en-US"/>
+        </w:rPr>
+        <w:tab/>
+      </w:r>
+      <w:r>
+        <w:rPr>
+          <w:lang w:val="en-US"/>
+        </w:rPr>
+        <w:t>−</w:t>
+      </w:r>
+      <w:r>
+        <w:rPr>
+          <w:lang w:val="en-US"/>
+        </w:rPr>
+        <w:t>1 * 2</w:t>
+      </w:r>
+      <w:r>
+        <w:rPr>
+          <w:vertAlign w:val="superscript"/>
+          <w:lang w:val="en-US"/>
+        </w:rPr>
+        <w:t>15</w:t>
+      </w:r>
+      <w:r>
+        <w:rPr>
+          <w:lang w:val="en-US"/>
+        </w:rPr>
+        <w:t xml:space="preserve"> &lt;= </w:t>
+      </w:r>
+      <w:r>
+        <w:rPr>
+          <w:lang w:val="en-US"/>
+        </w:rPr>
+        <w:t>B</w:t>
+      </w:r>
+      <w:r>
+        <w:rPr>
+          <w:lang w:val="en-US"/>
+        </w:rPr>
+        <w:t xml:space="preserve"> &lt;= 0</w:t>
       </w:r>
     </w:p>
     <w:p>
       <w:pPr>
         <w:ind w:left="-5"/>
+        <w:rPr>
+          <w:lang w:val="en-US"/>
+        </w:rPr>
       </w:pPr>
       <w:r>
-        <w:t>Промежуточный результат: 0A2</w:t>
+        <w:rPr>
+          <w:lang w:val="en-US"/>
+        </w:rPr>
+        <w:t>3.</w:t>
+      </w:r>
+      <w:r>
+        <w:rPr>
+          <w:lang w:val="en-US"/>
+        </w:rPr>
+        <w:tab/>
+        <w:t>0 &lt;= A &lt;= 2</w:t>
+      </w:r>
+      <w:r>
+        <w:rPr>
+          <w:vertAlign w:val="superscript"/>
+          <w:lang w:val="en-US"/>
+        </w:rPr>
+        <w:t>15</w:t>
       </w:r>
     </w:p>
     <w:p>
       <w:pPr>
         <w:ind w:left="-5"/>
+        <w:rPr>
+          <w:lang w:val="en-US"/>
+        </w:rPr>
+      </w:pPr>
+      <w:r>
+        <w:rPr>
+          <w:lang w:val="en-US"/>
+        </w:rPr>
+        <w:tab/>
+      </w:r>
+      <w:r>
+        <w:rPr>
+          <w:lang w:val="en-US"/>
+        </w:rPr>
+        <w:t xml:space="preserve">0 &lt;= </w:t>
+      </w:r>
+      <w:r>
+        <w:rPr>
+          <w:lang w:val="en-US"/>
+        </w:rPr>
+        <w:t>B</w:t>
+      </w:r>
+      <w:r>
+        <w:rPr>
+          <w:lang w:val="en-US"/>
+        </w:rPr>
+        <w:t xml:space="preserve"> &lt;= 2</w:t>
+      </w:r>
+      <w:r>
+        <w:rPr>
+          <w:vertAlign w:val="superscript"/>
+          <w:lang w:val="en-US"/>
+        </w:rPr>
+        <w:t>15</w:t>
+      </w:r>
+    </w:p>
+    <w:p>
+      <w:pPr>
+        <w:ind w:left="-5"/>
+        <w:rPr>
+          <w:lang w:val="en-US"/>
+        </w:rPr>
+      </w:pPr>
+    </w:p>
+    <w:p>
+      <w:pPr>
+        <w:ind w:left="-5"/>
+        <w:jc w:val="right"/>
+        <w:rPr>
+          <w:lang w:val="en-US"/>
+        </w:rPr>
+      </w:pPr>
+      <w:r>
+        <w:t>Программа</w:t>
+      </w:r>
+      <w:r>
+        <w:rPr>
+          <w:lang w:val="en-US"/>
+        </w:rPr>
+        <w:t>: 099, 09</w:t>
+      </w:r>
+      <w:r>
+        <w:rPr>
+          <w:lang w:val="en-US"/>
+        </w:rPr>
+        <w:t>A</w:t>
+      </w:r>
+      <w:r>
+        <w:rPr>
+          <w:lang w:val="en-US"/>
+        </w:rPr>
+        <w:t>, 09</w:t>
+      </w:r>
+      <w:r>
+        <w:rPr>
+          <w:lang w:val="en-US"/>
+        </w:rPr>
+        <w:t>B</w:t>
+      </w:r>
+      <w:r>
+        <w:rPr>
+          <w:lang w:val="en-US"/>
+        </w:rPr>
+        <w:t>, 09</w:t>
+      </w:r>
+      <w:r>
+        <w:rPr>
+          <w:lang w:val="en-US"/>
+        </w:rPr>
+        <w:t>C</w:t>
+      </w:r>
+      <w:r>
+        <w:rPr>
+          <w:lang w:val="en-US"/>
+        </w:rPr>
+        <w:t>, 09</w:t>
+      </w:r>
+      <w:r>
+        <w:rPr>
+          <w:lang w:val="en-US"/>
+        </w:rPr>
+        <w:t>D</w:t>
+      </w:r>
+      <w:r>
+        <w:rPr>
+          <w:lang w:val="en-US"/>
+        </w:rPr>
+        <w:t>, 09</w:t>
+      </w:r>
+      <w:r>
+        <w:rPr>
+          <w:lang w:val="en-US"/>
+        </w:rPr>
+        <w:t>E</w:t>
+      </w:r>
+      <w:r>
+        <w:rPr>
+          <w:lang w:val="en-US"/>
+        </w:rPr>
+        <w:t>, 09</w:t>
+      </w:r>
+      <w:r>
+        <w:rPr>
+          <w:lang w:val="en-US"/>
+        </w:rPr>
+        <w:t>F</w:t>
+      </w:r>
+      <w:r>
+        <w:rPr>
+          <w:lang w:val="en-US"/>
+        </w:rPr>
+        <w:t>, 0</w:t>
+      </w:r>
+      <w:r>
+        <w:rPr>
+          <w:lang w:val="en-US"/>
+        </w:rPr>
+        <w:t>A</w:t>
+      </w:r>
+      <w:r>
+        <w:rPr>
+          <w:lang w:val="en-US"/>
+        </w:rPr>
+        <w:t>0</w:t>
+      </w:r>
+    </w:p>
+    <w:p>
+      <w:pPr>
+        <w:ind w:left="-5"/>
+        <w:jc w:val="right"/>
+      </w:pPr>
+      <w:r>
+        <w:t>Исходные данные: 097, 098, 0A3</w:t>
+      </w:r>
+    </w:p>
+    <w:p>
+      <w:pPr>
+        <w:ind w:left="-5"/>
+        <w:jc w:val="right"/>
+      </w:pPr>
+      <w:r>
+        <w:t>Промежуточный результат: 0A2</w:t>
+      </w:r>
+    </w:p>
+    <w:p>
+      <w:pPr>
+        <w:ind w:left="-5"/>
+        <w:jc w:val="right"/>
       </w:pPr>
       <w:r>
         <w:t>Результат: 0A1</w:t>
@@ -2750,6 +2863,7 @@
       <w:pPr>
         <w:spacing w:after="0" w:line="264" w:lineRule="auto"/>
         <w:ind w:left="11" w:hanging="11"/>
+        <w:jc w:val="right"/>
       </w:pPr>
       <w:r>
         <w:t>Первая и последняя выполняемая команда соответственно: 099 и 0A0</w:t>
@@ -5192,7 +5306,7 @@
         </w:trPr>
         <w:tc>
           <w:tcPr>
-            <w:tcW w:w="975" w:type="dxa"/>
+            <w:tcW w:w="969" w:type="dxa"/>
             <w:tcBorders>
               <w:top w:val="single" w:sz="3" w:space="0" w:color="000000"/>
               <w:left w:val="single" w:sz="3" w:space="0" w:color="000000"/>
@@ -5221,7 +5335,7 @@
         </w:tc>
         <w:tc>
           <w:tcPr>
-            <w:tcW w:w="737" w:type="dxa"/>
+            <w:tcW w:w="796" w:type="dxa"/>
             <w:tcBorders>
               <w:top w:val="single" w:sz="3" w:space="0" w:color="000000"/>
               <w:left w:val="single" w:sz="3" w:space="0" w:color="000000"/>
@@ -5249,7 +5363,7 @@
         </w:tc>
         <w:tc>
           <w:tcPr>
-            <w:tcW w:w="1443" w:type="dxa"/>
+            <w:tcW w:w="1438" w:type="dxa"/>
             <w:tcBorders>
               <w:top w:val="single" w:sz="3" w:space="0" w:color="000000"/>
               <w:left w:val="single" w:sz="3" w:space="0" w:color="000000"/>
@@ -5278,7 +5392,7 @@
         </w:tc>
         <w:tc>
           <w:tcPr>
-            <w:tcW w:w="3139" w:type="dxa"/>
+            <w:tcW w:w="3091" w:type="dxa"/>
             <w:tcBorders>
               <w:top w:val="single" w:sz="3" w:space="0" w:color="000000"/>
               <w:left w:val="single" w:sz="3" w:space="0" w:color="000000"/>
@@ -5312,7 +5426,7 @@
         </w:trPr>
         <w:tc>
           <w:tcPr>
-            <w:tcW w:w="975" w:type="dxa"/>
+            <w:tcW w:w="969" w:type="dxa"/>
             <w:tcBorders>
               <w:top w:val="single" w:sz="3" w:space="0" w:color="000000"/>
               <w:left w:val="single" w:sz="3" w:space="0" w:color="000000"/>
@@ -5333,7 +5447,7 @@
         </w:tc>
         <w:tc>
           <w:tcPr>
-            <w:tcW w:w="737" w:type="dxa"/>
+            <w:tcW w:w="796" w:type="dxa"/>
             <w:tcBorders>
               <w:top w:val="single" w:sz="3" w:space="0" w:color="000000"/>
               <w:left w:val="single" w:sz="3" w:space="0" w:color="000000"/>
@@ -5353,7 +5467,7 @@
         </w:tc>
         <w:tc>
           <w:tcPr>
-            <w:tcW w:w="1443" w:type="dxa"/>
+            <w:tcW w:w="1438" w:type="dxa"/>
             <w:tcBorders>
               <w:top w:val="single" w:sz="3" w:space="0" w:color="000000"/>
               <w:left w:val="single" w:sz="3" w:space="0" w:color="000000"/>
@@ -5370,7 +5484,7 @@
         </w:tc>
         <w:tc>
           <w:tcPr>
-            <w:tcW w:w="3139" w:type="dxa"/>
+            <w:tcW w:w="3091" w:type="dxa"/>
             <w:tcBorders>
               <w:top w:val="single" w:sz="3" w:space="0" w:color="000000"/>
               <w:left w:val="single" w:sz="3" w:space="0" w:color="000000"/>
@@ -5396,7 +5510,7 @@
         </w:trPr>
         <w:tc>
           <w:tcPr>
-            <w:tcW w:w="975" w:type="dxa"/>
+            <w:tcW w:w="969" w:type="dxa"/>
             <w:tcBorders>
               <w:top w:val="single" w:sz="3" w:space="0" w:color="000000"/>
               <w:left w:val="single" w:sz="3" w:space="0" w:color="000000"/>
@@ -5417,7 +5531,7 @@
         </w:tc>
         <w:tc>
           <w:tcPr>
-            <w:tcW w:w="737" w:type="dxa"/>
+            <w:tcW w:w="796" w:type="dxa"/>
             <w:tcBorders>
               <w:top w:val="single" w:sz="3" w:space="0" w:color="000000"/>
               <w:left w:val="single" w:sz="3" w:space="0" w:color="000000"/>
@@ -5438,7 +5552,7 @@
         </w:tc>
         <w:tc>
           <w:tcPr>
-            <w:tcW w:w="1443" w:type="dxa"/>
+            <w:tcW w:w="1438" w:type="dxa"/>
             <w:tcBorders>
               <w:top w:val="single" w:sz="3" w:space="0" w:color="000000"/>
               <w:left w:val="single" w:sz="3" w:space="0" w:color="000000"/>
@@ -5455,7 +5569,7 @@
         </w:tc>
         <w:tc>
           <w:tcPr>
-            <w:tcW w:w="3139" w:type="dxa"/>
+            <w:tcW w:w="3091" w:type="dxa"/>
             <w:tcBorders>
               <w:top w:val="single" w:sz="3" w:space="0" w:color="000000"/>
               <w:left w:val="single" w:sz="3" w:space="0" w:color="000000"/>
@@ -5481,7 +5595,7 @@
         </w:trPr>
         <w:tc>
           <w:tcPr>
-            <w:tcW w:w="975" w:type="dxa"/>
+            <w:tcW w:w="969" w:type="dxa"/>
             <w:tcBorders>
               <w:top w:val="single" w:sz="3" w:space="0" w:color="000000"/>
               <w:left w:val="single" w:sz="3" w:space="0" w:color="000000"/>
@@ -5502,7 +5616,7 @@
         </w:tc>
         <w:tc>
           <w:tcPr>
-            <w:tcW w:w="737" w:type="dxa"/>
+            <w:tcW w:w="796" w:type="dxa"/>
             <w:tcBorders>
               <w:top w:val="single" w:sz="3" w:space="0" w:color="000000"/>
               <w:left w:val="single" w:sz="3" w:space="0" w:color="000000"/>
@@ -5525,7 +5639,7 @@
         </w:tc>
         <w:tc>
           <w:tcPr>
-            <w:tcW w:w="1443" w:type="dxa"/>
+            <w:tcW w:w="1438" w:type="dxa"/>
             <w:tcBorders>
               <w:top w:val="single" w:sz="3" w:space="0" w:color="000000"/>
               <w:left w:val="single" w:sz="3" w:space="0" w:color="000000"/>
@@ -5546,7 +5660,7 @@
         </w:tc>
         <w:tc>
           <w:tcPr>
-            <w:tcW w:w="3139" w:type="dxa"/>
+            <w:tcW w:w="3091" w:type="dxa"/>
             <w:tcBorders>
               <w:top w:val="single" w:sz="3" w:space="0" w:color="000000"/>
               <w:left w:val="single" w:sz="3" w:space="0" w:color="000000"/>
@@ -5572,7 +5686,7 @@
         </w:trPr>
         <w:tc>
           <w:tcPr>
-            <w:tcW w:w="975" w:type="dxa"/>
+            <w:tcW w:w="969" w:type="dxa"/>
             <w:tcBorders>
               <w:top w:val="single" w:sz="3" w:space="0" w:color="000000"/>
               <w:left w:val="single" w:sz="3" w:space="0" w:color="000000"/>
@@ -5593,7 +5707,7 @@
         </w:tc>
         <w:tc>
           <w:tcPr>
-            <w:tcW w:w="737" w:type="dxa"/>
+            <w:tcW w:w="796" w:type="dxa"/>
             <w:tcBorders>
               <w:top w:val="single" w:sz="3" w:space="0" w:color="000000"/>
               <w:left w:val="single" w:sz="3" w:space="0" w:color="000000"/>
@@ -5613,7 +5727,7 @@
         </w:tc>
         <w:tc>
           <w:tcPr>
-            <w:tcW w:w="1443" w:type="dxa"/>
+            <w:tcW w:w="1438" w:type="dxa"/>
             <w:tcBorders>
               <w:top w:val="single" w:sz="3" w:space="0" w:color="000000"/>
               <w:left w:val="single" w:sz="3" w:space="0" w:color="000000"/>
@@ -5634,7 +5748,7 @@
         </w:tc>
         <w:tc>
           <w:tcPr>
-            <w:tcW w:w="3139" w:type="dxa"/>
+            <w:tcW w:w="3091" w:type="dxa"/>
             <w:tcBorders>
               <w:top w:val="single" w:sz="3" w:space="0" w:color="000000"/>
               <w:left w:val="single" w:sz="3" w:space="0" w:color="000000"/>
@@ -5659,7 +5773,7 @@
         </w:trPr>
         <w:tc>
           <w:tcPr>
-            <w:tcW w:w="975" w:type="dxa"/>
+            <w:tcW w:w="969" w:type="dxa"/>
             <w:tcBorders>
               <w:top w:val="single" w:sz="3" w:space="0" w:color="000000"/>
               <w:left w:val="single" w:sz="3" w:space="0" w:color="000000"/>
@@ -5680,7 +5794,7 @@
         </w:tc>
         <w:tc>
           <w:tcPr>
-            <w:tcW w:w="737" w:type="dxa"/>
+            <w:tcW w:w="796" w:type="dxa"/>
             <w:tcBorders>
               <w:top w:val="single" w:sz="3" w:space="0" w:color="000000"/>
               <w:left w:val="single" w:sz="3" w:space="0" w:color="000000"/>
@@ -5700,7 +5814,7 @@
         </w:tc>
         <w:tc>
           <w:tcPr>
-            <w:tcW w:w="1443" w:type="dxa"/>
+            <w:tcW w:w="1438" w:type="dxa"/>
             <w:tcBorders>
               <w:top w:val="single" w:sz="3" w:space="0" w:color="000000"/>
               <w:left w:val="single" w:sz="3" w:space="0" w:color="000000"/>
@@ -5721,7 +5835,7 @@
         </w:tc>
         <w:tc>
           <w:tcPr>
-            <w:tcW w:w="3139" w:type="dxa"/>
+            <w:tcW w:w="3091" w:type="dxa"/>
             <w:tcBorders>
               <w:top w:val="single" w:sz="3" w:space="0" w:color="000000"/>
               <w:left w:val="single" w:sz="3" w:space="0" w:color="000000"/>
@@ -5746,7 +5860,7 @@
         </w:trPr>
         <w:tc>
           <w:tcPr>
-            <w:tcW w:w="975" w:type="dxa"/>
+            <w:tcW w:w="969" w:type="dxa"/>
             <w:tcBorders>
               <w:top w:val="single" w:sz="3" w:space="0" w:color="000000"/>
               <w:left w:val="single" w:sz="3" w:space="0" w:color="000000"/>
@@ -5767,7 +5881,7 @@
         </w:tc>
         <w:tc>
           <w:tcPr>
-            <w:tcW w:w="737" w:type="dxa"/>
+            <w:tcW w:w="796" w:type="dxa"/>
             <w:tcBorders>
               <w:top w:val="single" w:sz="3" w:space="0" w:color="000000"/>
               <w:left w:val="single" w:sz="3" w:space="0" w:color="000000"/>
@@ -5787,43 +5901,49 @@
         </w:tc>
         <w:tc>
           <w:tcPr>
-            <w:tcW w:w="1443" w:type="dxa"/>
-            <w:tcBorders>
-              <w:top w:val="single" w:sz="3" w:space="0" w:color="000000"/>
-              <w:left w:val="single" w:sz="3" w:space="0" w:color="000000"/>
-              <w:bottom w:val="single" w:sz="3" w:space="0" w:color="000000"/>
-              <w:right w:val="single" w:sz="3" w:space="0" w:color="000000"/>
-            </w:tcBorders>
-          </w:tcPr>
-          <w:p>
-            <w:pPr>
-              <w:spacing w:after="0" w:line="259" w:lineRule="auto"/>
-              <w:ind w:left="0" w:firstLine="0"/>
-              <w:jc w:val="center"/>
-            </w:pPr>
-            <w:r>
-              <w:t>ST 0A2</w:t>
-            </w:r>
-          </w:p>
-        </w:tc>
-        <w:tc>
-          <w:tcPr>
-            <w:tcW w:w="3139" w:type="dxa"/>
-            <w:tcBorders>
-              <w:top w:val="single" w:sz="3" w:space="0" w:color="000000"/>
-              <w:left w:val="single" w:sz="3" w:space="0" w:color="000000"/>
-              <w:bottom w:val="single" w:sz="3" w:space="0" w:color="000000"/>
-              <w:right w:val="single" w:sz="3" w:space="0" w:color="000000"/>
-            </w:tcBorders>
-          </w:tcPr>
-          <w:p>
-            <w:pPr>
-              <w:spacing w:after="0" w:line="259" w:lineRule="auto"/>
-              <w:ind w:left="0" w:firstLine="0"/>
-              <w:jc w:val="center"/>
-            </w:pPr>
-            <w:r>
-              <w:t>Запись значения AC в 0A2</w:t>
+            <w:tcW w:w="1438" w:type="dxa"/>
+            <w:tcBorders>
+              <w:top w:val="single" w:sz="3" w:space="0" w:color="000000"/>
+              <w:left w:val="single" w:sz="3" w:space="0" w:color="000000"/>
+              <w:bottom w:val="single" w:sz="3" w:space="0" w:color="000000"/>
+              <w:right w:val="single" w:sz="3" w:space="0" w:color="000000"/>
+            </w:tcBorders>
+          </w:tcPr>
+          <w:p>
+            <w:pPr>
+              <w:spacing w:after="0" w:line="259" w:lineRule="auto"/>
+              <w:ind w:left="0" w:firstLine="0"/>
+              <w:jc w:val="center"/>
+            </w:pPr>
+            <w:r>
+              <w:t>ST 0A</w:t>
+            </w:r>
+            <w:r>
+              <w:t>1</w:t>
+            </w:r>
+          </w:p>
+        </w:tc>
+        <w:tc>
+          <w:tcPr>
+            <w:tcW w:w="3091" w:type="dxa"/>
+            <w:tcBorders>
+              <w:top w:val="single" w:sz="3" w:space="0" w:color="000000"/>
+              <w:left w:val="single" w:sz="3" w:space="0" w:color="000000"/>
+              <w:bottom w:val="single" w:sz="3" w:space="0" w:color="000000"/>
+              <w:right w:val="single" w:sz="3" w:space="0" w:color="000000"/>
+            </w:tcBorders>
+          </w:tcPr>
+          <w:p>
+            <w:pPr>
+              <w:spacing w:after="0" w:line="259" w:lineRule="auto"/>
+              <w:ind w:left="0" w:firstLine="0"/>
+              <w:jc w:val="center"/>
+            </w:pPr>
+            <w:r>
+              <w:t>Запись значения AC в 0A</w:t>
+            </w:r>
+            <w:r>
+              <w:t>1</w:t>
             </w:r>
           </w:p>
         </w:tc>
@@ -5834,113 +5954,111 @@
         </w:trPr>
         <w:tc>
           <w:tcPr>
-            <w:tcW w:w="975" w:type="dxa"/>
-            <w:tcBorders>
-              <w:top w:val="single" w:sz="3" w:space="0" w:color="000000"/>
-              <w:left w:val="single" w:sz="3" w:space="0" w:color="000000"/>
-              <w:bottom w:val="single" w:sz="3" w:space="0" w:color="000000"/>
-              <w:right w:val="single" w:sz="3" w:space="0" w:color="000000"/>
-            </w:tcBorders>
-            <w:shd w:val="clear" w:color="auto" w:fill="FF0000"/>
-          </w:tcPr>
-          <w:p>
-            <w:pPr>
-              <w:spacing w:after="0" w:line="259" w:lineRule="auto"/>
-              <w:ind w:left="0" w:firstLine="0"/>
-              <w:jc w:val="center"/>
-              <w:rPr>
-                <w:color w:val="auto"/>
-              </w:rPr>
-            </w:pPr>
-            <w:r>
-              <w:rPr>
-                <w:color w:val="auto"/>
-              </w:rPr>
-              <w:t>09D</w:t>
-            </w:r>
-          </w:p>
-        </w:tc>
-        <w:tc>
-          <w:tcPr>
-            <w:tcW w:w="737" w:type="dxa"/>
-            <w:tcBorders>
-              <w:top w:val="single" w:sz="3" w:space="0" w:color="000000"/>
-              <w:left w:val="single" w:sz="3" w:space="0" w:color="000000"/>
-              <w:bottom w:val="single" w:sz="3" w:space="0" w:color="000000"/>
-              <w:right w:val="single" w:sz="3" w:space="0" w:color="000000"/>
-            </w:tcBorders>
-            <w:shd w:val="clear" w:color="auto" w:fill="FF0000"/>
-          </w:tcPr>
-          <w:p>
-            <w:pPr>
-              <w:spacing w:after="0" w:line="259" w:lineRule="auto"/>
-              <w:ind w:left="0" w:firstLine="0"/>
-              <w:jc w:val="both"/>
-              <w:rPr>
-                <w:color w:val="auto"/>
-              </w:rPr>
-            </w:pPr>
-            <w:r>
-              <w:rPr>
-                <w:color w:val="auto"/>
-              </w:rPr>
-              <w:t>A0A3</w:t>
-            </w:r>
-          </w:p>
-        </w:tc>
-        <w:tc>
-          <w:tcPr>
-            <w:tcW w:w="1443" w:type="dxa"/>
-            <w:tcBorders>
-              <w:top w:val="single" w:sz="3" w:space="0" w:color="000000"/>
-              <w:left w:val="single" w:sz="3" w:space="0" w:color="000000"/>
-              <w:bottom w:val="single" w:sz="3" w:space="0" w:color="000000"/>
-              <w:right w:val="single" w:sz="3" w:space="0" w:color="000000"/>
-            </w:tcBorders>
-            <w:shd w:val="clear" w:color="auto" w:fill="FF0000"/>
-          </w:tcPr>
-          <w:p>
-            <w:pPr>
-              <w:spacing w:after="0" w:line="259" w:lineRule="auto"/>
-              <w:ind w:left="0" w:firstLine="0"/>
-              <w:jc w:val="center"/>
-              <w:rPr>
-                <w:color w:val="auto"/>
-              </w:rPr>
-            </w:pPr>
-            <w:r>
-              <w:rPr>
-                <w:color w:val="auto"/>
-              </w:rPr>
-              <w:t>LD 0A3</w:t>
-            </w:r>
-          </w:p>
-        </w:tc>
-        <w:tc>
-          <w:tcPr>
-            <w:tcW w:w="3139" w:type="dxa"/>
-            <w:tcBorders>
-              <w:top w:val="single" w:sz="3" w:space="0" w:color="000000"/>
-              <w:left w:val="single" w:sz="3" w:space="0" w:color="000000"/>
-              <w:bottom w:val="single" w:sz="3" w:space="0" w:color="000000"/>
-              <w:right w:val="single" w:sz="3" w:space="0" w:color="000000"/>
-            </w:tcBorders>
-            <w:shd w:val="clear" w:color="auto" w:fill="FF0000"/>
-          </w:tcPr>
-          <w:p>
-            <w:pPr>
-              <w:spacing w:after="0" w:line="259" w:lineRule="auto"/>
-              <w:ind w:left="0" w:firstLine="0"/>
-              <w:jc w:val="center"/>
-              <w:rPr>
-                <w:color w:val="auto"/>
-              </w:rPr>
-            </w:pPr>
-            <w:r>
-              <w:rPr>
-                <w:color w:val="auto"/>
-              </w:rPr>
-              <w:t>Присвоить AC значение 0A3</w:t>
+            <w:tcW w:w="969" w:type="dxa"/>
+            <w:tcBorders>
+              <w:top w:val="single" w:sz="3" w:space="0" w:color="000000"/>
+              <w:left w:val="single" w:sz="3" w:space="0" w:color="000000"/>
+              <w:bottom w:val="single" w:sz="3" w:space="0" w:color="000000"/>
+              <w:right w:val="single" w:sz="3" w:space="0" w:color="000000"/>
+            </w:tcBorders>
+            <w:shd w:val="clear" w:color="auto" w:fill="auto"/>
+          </w:tcPr>
+          <w:p>
+            <w:pPr>
+              <w:spacing w:after="0" w:line="259" w:lineRule="auto"/>
+              <w:ind w:left="0" w:firstLine="0"/>
+              <w:jc w:val="center"/>
+              <w:rPr>
+                <w:lang w:val="en-US"/>
+              </w:rPr>
+            </w:pPr>
+            <w:r>
+              <w:t>09</w:t>
+            </w:r>
+            <w:r>
+              <w:rPr>
+                <w:lang w:val="en-US"/>
+              </w:rPr>
+              <w:t>D</w:t>
+            </w:r>
+          </w:p>
+        </w:tc>
+        <w:tc>
+          <w:tcPr>
+            <w:tcW w:w="796" w:type="dxa"/>
+            <w:tcBorders>
+              <w:top w:val="single" w:sz="3" w:space="0" w:color="000000"/>
+              <w:left w:val="single" w:sz="3" w:space="0" w:color="000000"/>
+              <w:bottom w:val="single" w:sz="3" w:space="0" w:color="000000"/>
+              <w:right w:val="single" w:sz="3" w:space="0" w:color="000000"/>
+            </w:tcBorders>
+            <w:shd w:val="clear" w:color="auto" w:fill="auto"/>
+          </w:tcPr>
+          <w:p>
+            <w:pPr>
+              <w:spacing w:after="0" w:line="259" w:lineRule="auto"/>
+              <w:ind w:left="25" w:firstLine="0"/>
+              <w:rPr>
+                <w:lang w:val="en-US"/>
+              </w:rPr>
+            </w:pPr>
+            <w:r>
+              <w:t>20A</w:t>
+            </w:r>
+            <w:r>
+              <w:rPr>
+                <w:lang w:val="en-US"/>
+              </w:rPr>
+              <w:t>3</w:t>
+            </w:r>
+          </w:p>
+        </w:tc>
+        <w:tc>
+          <w:tcPr>
+            <w:tcW w:w="1438" w:type="dxa"/>
+            <w:tcBorders>
+              <w:top w:val="single" w:sz="3" w:space="0" w:color="000000"/>
+              <w:left w:val="single" w:sz="3" w:space="0" w:color="000000"/>
+              <w:bottom w:val="single" w:sz="3" w:space="0" w:color="000000"/>
+              <w:right w:val="single" w:sz="3" w:space="0" w:color="000000"/>
+            </w:tcBorders>
+            <w:shd w:val="clear" w:color="auto" w:fill="auto"/>
+          </w:tcPr>
+          <w:p>
+            <w:pPr>
+              <w:spacing w:after="0" w:line="259" w:lineRule="auto"/>
+              <w:ind w:left="0" w:firstLine="0"/>
+              <w:jc w:val="center"/>
+            </w:pPr>
+            <w:r>
+              <w:t>AND 0A</w:t>
+            </w:r>
+            <w:r>
+              <w:t>2</w:t>
+            </w:r>
+          </w:p>
+        </w:tc>
+        <w:tc>
+          <w:tcPr>
+            <w:tcW w:w="3091" w:type="dxa"/>
+            <w:tcBorders>
+              <w:top w:val="single" w:sz="3" w:space="0" w:color="000000"/>
+              <w:left w:val="single" w:sz="3" w:space="0" w:color="000000"/>
+              <w:bottom w:val="single" w:sz="3" w:space="0" w:color="000000"/>
+              <w:right w:val="single" w:sz="3" w:space="0" w:color="000000"/>
+            </w:tcBorders>
+            <w:shd w:val="clear" w:color="auto" w:fill="auto"/>
+          </w:tcPr>
+          <w:p>
+            <w:pPr>
+              <w:spacing w:after="0" w:line="259" w:lineRule="auto"/>
+              <w:ind w:left="0" w:firstLine="0"/>
+            </w:pPr>
+            <w:r>
+              <w:t>Логическое умножение AC и 0A</w:t>
+            </w:r>
+            <w:r>
+              <w:t>2</w:t>
             </w:r>
           </w:p>
         </w:tc>
@@ -5951,117 +6069,94 @@
         </w:trPr>
         <w:tc>
           <w:tcPr>
-            <w:tcW w:w="975" w:type="dxa"/>
-            <w:tcBorders>
-              <w:top w:val="single" w:sz="3" w:space="0" w:color="000000"/>
-              <w:left w:val="single" w:sz="3" w:space="0" w:color="000000"/>
-              <w:bottom w:val="single" w:sz="3" w:space="0" w:color="000000"/>
-              <w:right w:val="single" w:sz="3" w:space="0" w:color="000000"/>
-            </w:tcBorders>
-            <w:shd w:val="clear" w:color="auto" w:fill="FFE599" w:themeFill="accent4" w:themeFillTint="66"/>
-          </w:tcPr>
-          <w:p>
-            <w:pPr>
-              <w:spacing w:after="0" w:line="259" w:lineRule="auto"/>
-              <w:ind w:left="0" w:firstLine="0"/>
-              <w:jc w:val="center"/>
-              <w:rPr>
-                <w:lang w:val="en-US"/>
-              </w:rPr>
-            </w:pPr>
-            <w:r>
-              <w:t>09</w:t>
-            </w:r>
-            <w:r>
-              <w:rPr>
-                <w:lang w:val="en-US"/>
-              </w:rPr>
-              <w:t>D</w:t>
-            </w:r>
-          </w:p>
-        </w:tc>
-        <w:tc>
-          <w:tcPr>
-            <w:tcW w:w="737" w:type="dxa"/>
-            <w:tcBorders>
-              <w:top w:val="single" w:sz="3" w:space="0" w:color="000000"/>
-              <w:left w:val="single" w:sz="3" w:space="0" w:color="000000"/>
-              <w:bottom w:val="single" w:sz="3" w:space="0" w:color="000000"/>
-              <w:right w:val="single" w:sz="3" w:space="0" w:color="000000"/>
-            </w:tcBorders>
-            <w:shd w:val="clear" w:color="auto" w:fill="FFE599" w:themeFill="accent4" w:themeFillTint="66"/>
-          </w:tcPr>
-          <w:p>
-            <w:pPr>
-              <w:spacing w:after="0" w:line="259" w:lineRule="auto"/>
-              <w:ind w:left="25" w:firstLine="0"/>
-              <w:rPr>
-                <w:lang w:val="en-US"/>
-              </w:rPr>
-            </w:pPr>
-            <w:r>
-              <w:t>20A</w:t>
-            </w:r>
-            <w:r>
-              <w:rPr>
-                <w:lang w:val="en-US"/>
-              </w:rPr>
-              <w:t>3</w:t>
-            </w:r>
-          </w:p>
-        </w:tc>
-        <w:tc>
-          <w:tcPr>
-            <w:tcW w:w="1443" w:type="dxa"/>
-            <w:tcBorders>
-              <w:top w:val="single" w:sz="3" w:space="0" w:color="000000"/>
-              <w:left w:val="single" w:sz="3" w:space="0" w:color="000000"/>
-              <w:bottom w:val="single" w:sz="3" w:space="0" w:color="000000"/>
-              <w:right w:val="single" w:sz="3" w:space="0" w:color="000000"/>
-            </w:tcBorders>
-            <w:shd w:val="clear" w:color="auto" w:fill="FFE599" w:themeFill="accent4" w:themeFillTint="66"/>
-          </w:tcPr>
-          <w:p>
-            <w:pPr>
-              <w:spacing w:after="0" w:line="259" w:lineRule="auto"/>
-              <w:ind w:left="0" w:firstLine="0"/>
-              <w:jc w:val="center"/>
-            </w:pPr>
-            <w:r>
-              <w:t>AND 0A</w:t>
-            </w:r>
-            <w:r>
-              <w:t>3</w:t>
-            </w:r>
-          </w:p>
-        </w:tc>
-        <w:tc>
-          <w:tcPr>
-            <w:tcW w:w="3139" w:type="dxa"/>
-            <w:tcBorders>
-              <w:top w:val="single" w:sz="3" w:space="0" w:color="000000"/>
-              <w:left w:val="single" w:sz="3" w:space="0" w:color="000000"/>
-              <w:bottom w:val="single" w:sz="3" w:space="0" w:color="000000"/>
-              <w:right w:val="single" w:sz="3" w:space="0" w:color="000000"/>
-            </w:tcBorders>
-            <w:shd w:val="clear" w:color="auto" w:fill="FFE599" w:themeFill="accent4" w:themeFillTint="66"/>
-          </w:tcPr>
-          <w:p>
-            <w:pPr>
-              <w:spacing w:after="0" w:line="259" w:lineRule="auto"/>
-              <w:ind w:left="0" w:firstLine="0"/>
-            </w:pPr>
-            <w:r>
-              <w:t>Логическое</w:t>
-            </w:r>
-            <w:r>
-              <w:t xml:space="preserve"> умножение</w:t>
-            </w:r>
-            <w:r>
-              <w:t xml:space="preserve"> AC и 0A</w:t>
-            </w:r>
-            <w:r>
-              <w:t>3</w:t>
+            <w:tcW w:w="969" w:type="dxa"/>
+            <w:tcBorders>
+              <w:top w:val="single" w:sz="3" w:space="0" w:color="000000"/>
+              <w:left w:val="single" w:sz="3" w:space="0" w:color="000000"/>
+              <w:bottom w:val="single" w:sz="3" w:space="0" w:color="000000"/>
+              <w:right w:val="single" w:sz="3" w:space="0" w:color="000000"/>
+            </w:tcBorders>
+            <w:shd w:val="clear" w:color="auto" w:fill="auto"/>
+          </w:tcPr>
+          <w:p>
+            <w:pPr>
+              <w:spacing w:after="0" w:line="259" w:lineRule="auto"/>
+              <w:ind w:left="0" w:firstLine="0"/>
+              <w:jc w:val="center"/>
+            </w:pPr>
+            <w:r>
+              <w:t>09E</w:t>
+            </w:r>
+          </w:p>
+        </w:tc>
+        <w:tc>
+          <w:tcPr>
+            <w:tcW w:w="796" w:type="dxa"/>
+            <w:tcBorders>
+              <w:top w:val="single" w:sz="3" w:space="0" w:color="000000"/>
+              <w:left w:val="single" w:sz="3" w:space="0" w:color="000000"/>
+              <w:bottom w:val="single" w:sz="3" w:space="0" w:color="000000"/>
+              <w:right w:val="single" w:sz="3" w:space="0" w:color="000000"/>
+            </w:tcBorders>
+          </w:tcPr>
+          <w:p>
+            <w:pPr>
+              <w:spacing w:after="0" w:line="259" w:lineRule="auto"/>
+              <w:ind w:left="7" w:firstLine="0"/>
+            </w:pPr>
+            <w:r>
+              <w:t>E0A1</w:t>
+            </w:r>
+          </w:p>
+        </w:tc>
+        <w:tc>
+          <w:tcPr>
+            <w:tcW w:w="1438" w:type="dxa"/>
+            <w:tcBorders>
+              <w:top w:val="single" w:sz="3" w:space="0" w:color="000000"/>
+              <w:left w:val="single" w:sz="3" w:space="0" w:color="000000"/>
+              <w:bottom w:val="single" w:sz="3" w:space="0" w:color="000000"/>
+              <w:right w:val="single" w:sz="3" w:space="0" w:color="000000"/>
+            </w:tcBorders>
+          </w:tcPr>
+          <w:p>
+            <w:pPr>
+              <w:spacing w:after="0" w:line="259" w:lineRule="auto"/>
+              <w:ind w:left="0" w:firstLine="0"/>
+              <w:jc w:val="center"/>
+            </w:pPr>
+            <w:r>
+              <w:t>ST 0A</w:t>
+            </w:r>
+            <w:r>
+              <w:t>0</w:t>
+            </w:r>
+          </w:p>
+        </w:tc>
+        <w:tc>
+          <w:tcPr>
+            <w:tcW w:w="3091" w:type="dxa"/>
+            <w:tcBorders>
+              <w:top w:val="single" w:sz="3" w:space="0" w:color="000000"/>
+              <w:left w:val="single" w:sz="3" w:space="0" w:color="000000"/>
+              <w:bottom w:val="single" w:sz="3" w:space="0" w:color="000000"/>
+              <w:right w:val="single" w:sz="3" w:space="0" w:color="000000"/>
+            </w:tcBorders>
+          </w:tcPr>
+          <w:p>
+            <w:pPr>
+              <w:spacing w:after="0" w:line="259" w:lineRule="auto"/>
+              <w:ind w:left="0" w:firstLine="0"/>
+              <w:jc w:val="center"/>
+            </w:pPr>
+            <w:r>
+              <w:t>Присвоить 0A</w:t>
+            </w:r>
+            <w:r>
+              <w:t>0</w:t>
+            </w:r>
+            <w:r>
+              <w:t xml:space="preserve"> значение AC</w:t>
             </w:r>
           </w:p>
         </w:tc>
@@ -6072,85 +6167,85 @@
         </w:trPr>
         <w:tc>
           <w:tcPr>
-            <w:tcW w:w="975" w:type="dxa"/>
-            <w:tcBorders>
-              <w:top w:val="single" w:sz="3" w:space="0" w:color="000000"/>
-              <w:left w:val="single" w:sz="3" w:space="0" w:color="000000"/>
-              <w:bottom w:val="single" w:sz="3" w:space="0" w:color="000000"/>
-              <w:right w:val="single" w:sz="3" w:space="0" w:color="000000"/>
-            </w:tcBorders>
-            <w:shd w:val="clear" w:color="auto" w:fill="FFE599" w:themeFill="accent4" w:themeFillTint="66"/>
-          </w:tcPr>
-          <w:p>
-            <w:pPr>
-              <w:spacing w:after="0" w:line="259" w:lineRule="auto"/>
-              <w:ind w:left="0" w:firstLine="0"/>
-              <w:jc w:val="center"/>
-            </w:pPr>
-            <w:r>
-              <w:t>09E</w:t>
-            </w:r>
-          </w:p>
-        </w:tc>
-        <w:tc>
-          <w:tcPr>
-            <w:tcW w:w="737" w:type="dxa"/>
-            <w:tcBorders>
-              <w:top w:val="single" w:sz="3" w:space="0" w:color="000000"/>
-              <w:left w:val="single" w:sz="3" w:space="0" w:color="000000"/>
-              <w:bottom w:val="single" w:sz="3" w:space="0" w:color="000000"/>
-              <w:right w:val="single" w:sz="3" w:space="0" w:color="000000"/>
-            </w:tcBorders>
-          </w:tcPr>
-          <w:p>
-            <w:pPr>
-              <w:spacing w:after="0" w:line="259" w:lineRule="auto"/>
-              <w:ind w:left="7" w:firstLine="0"/>
-            </w:pPr>
-            <w:r>
-              <w:t>E0A1</w:t>
-            </w:r>
-          </w:p>
-        </w:tc>
-        <w:tc>
-          <w:tcPr>
-            <w:tcW w:w="1443" w:type="dxa"/>
-            <w:tcBorders>
-              <w:top w:val="single" w:sz="3" w:space="0" w:color="000000"/>
-              <w:left w:val="single" w:sz="3" w:space="0" w:color="000000"/>
-              <w:bottom w:val="single" w:sz="3" w:space="0" w:color="000000"/>
-              <w:right w:val="single" w:sz="3" w:space="0" w:color="000000"/>
-            </w:tcBorders>
-          </w:tcPr>
-          <w:p>
-            <w:pPr>
-              <w:spacing w:after="0" w:line="259" w:lineRule="auto"/>
-              <w:ind w:left="0" w:firstLine="0"/>
-              <w:jc w:val="center"/>
-            </w:pPr>
-            <w:r>
-              <w:t>ST 0A1</w:t>
-            </w:r>
-          </w:p>
-        </w:tc>
-        <w:tc>
-          <w:tcPr>
-            <w:tcW w:w="3139" w:type="dxa"/>
-            <w:tcBorders>
-              <w:top w:val="single" w:sz="3" w:space="0" w:color="000000"/>
-              <w:left w:val="single" w:sz="3" w:space="0" w:color="000000"/>
-              <w:bottom w:val="single" w:sz="3" w:space="0" w:color="000000"/>
-              <w:right w:val="single" w:sz="3" w:space="0" w:color="000000"/>
-            </w:tcBorders>
-          </w:tcPr>
-          <w:p>
-            <w:pPr>
-              <w:spacing w:after="0" w:line="259" w:lineRule="auto"/>
-              <w:ind w:left="0" w:firstLine="0"/>
-              <w:jc w:val="center"/>
-            </w:pPr>
-            <w:r>
-              <w:t>Присвоить 0A1 значение AC</w:t>
+            <w:tcW w:w="969" w:type="dxa"/>
+            <w:tcBorders>
+              <w:top w:val="single" w:sz="3" w:space="0" w:color="000000"/>
+              <w:left w:val="single" w:sz="3" w:space="0" w:color="000000"/>
+              <w:bottom w:val="single" w:sz="3" w:space="0" w:color="000000"/>
+              <w:right w:val="single" w:sz="3" w:space="0" w:color="000000"/>
+            </w:tcBorders>
+            <w:shd w:val="clear" w:color="auto" w:fill="auto"/>
+          </w:tcPr>
+          <w:p>
+            <w:pPr>
+              <w:spacing w:after="0" w:line="259" w:lineRule="auto"/>
+              <w:ind w:left="0" w:firstLine="0"/>
+              <w:jc w:val="center"/>
+            </w:pPr>
+            <w:r>
+              <w:t>09F</w:t>
+            </w:r>
+          </w:p>
+        </w:tc>
+        <w:tc>
+          <w:tcPr>
+            <w:tcW w:w="796" w:type="dxa"/>
+            <w:tcBorders>
+              <w:top w:val="single" w:sz="3" w:space="0" w:color="000000"/>
+              <w:left w:val="single" w:sz="3" w:space="0" w:color="000000"/>
+              <w:bottom w:val="single" w:sz="3" w:space="0" w:color="000000"/>
+              <w:right w:val="single" w:sz="3" w:space="0" w:color="000000"/>
+            </w:tcBorders>
+          </w:tcPr>
+          <w:p>
+            <w:pPr>
+              <w:spacing w:after="0" w:line="259" w:lineRule="auto"/>
+              <w:ind w:left="50" w:firstLine="0"/>
+            </w:pPr>
+            <w:r>
+              <w:t>0100</w:t>
+            </w:r>
+          </w:p>
+        </w:tc>
+        <w:tc>
+          <w:tcPr>
+            <w:tcW w:w="1438" w:type="dxa"/>
+            <w:tcBorders>
+              <w:top w:val="single" w:sz="3" w:space="0" w:color="000000"/>
+              <w:left w:val="single" w:sz="3" w:space="0" w:color="000000"/>
+              <w:bottom w:val="single" w:sz="3" w:space="0" w:color="000000"/>
+              <w:right w:val="single" w:sz="3" w:space="0" w:color="000000"/>
+            </w:tcBorders>
+          </w:tcPr>
+          <w:p>
+            <w:pPr>
+              <w:spacing w:after="0" w:line="259" w:lineRule="auto"/>
+              <w:ind w:left="0" w:firstLine="0"/>
+              <w:jc w:val="center"/>
+            </w:pPr>
+            <w:r>
+              <w:t>HLT</w:t>
+            </w:r>
+          </w:p>
+        </w:tc>
+        <w:tc>
+          <w:tcPr>
+            <w:tcW w:w="3091" w:type="dxa"/>
+            <w:tcBorders>
+              <w:top w:val="single" w:sz="3" w:space="0" w:color="000000"/>
+              <w:left w:val="single" w:sz="3" w:space="0" w:color="000000"/>
+              <w:bottom w:val="single" w:sz="3" w:space="0" w:color="000000"/>
+              <w:right w:val="single" w:sz="3" w:space="0" w:color="000000"/>
+            </w:tcBorders>
+          </w:tcPr>
+          <w:p>
+            <w:pPr>
+              <w:spacing w:after="0" w:line="259" w:lineRule="auto"/>
+              <w:ind w:left="0" w:firstLine="0"/>
+              <w:jc w:val="center"/>
+            </w:pPr>
+            <w:r>
+              <w:t>Остановка</w:t>
             </w:r>
           </w:p>
         </w:tc>
@@ -6161,29 +6256,29 @@
         </w:trPr>
         <w:tc>
           <w:tcPr>
-            <w:tcW w:w="975" w:type="dxa"/>
-            <w:tcBorders>
-              <w:top w:val="single" w:sz="3" w:space="0" w:color="000000"/>
-              <w:left w:val="single" w:sz="3" w:space="0" w:color="000000"/>
-              <w:bottom w:val="single" w:sz="3" w:space="0" w:color="000000"/>
-              <w:right w:val="single" w:sz="3" w:space="0" w:color="000000"/>
-            </w:tcBorders>
-            <w:shd w:val="clear" w:color="auto" w:fill="FFE599" w:themeFill="accent4" w:themeFillTint="66"/>
-          </w:tcPr>
-          <w:p>
-            <w:pPr>
-              <w:spacing w:after="0" w:line="259" w:lineRule="auto"/>
-              <w:ind w:left="0" w:firstLine="0"/>
-              <w:jc w:val="center"/>
-            </w:pPr>
-            <w:r>
-              <w:t>09F</w:t>
-            </w:r>
-          </w:p>
-        </w:tc>
-        <w:tc>
-          <w:tcPr>
-            <w:tcW w:w="737" w:type="dxa"/>
+            <w:tcW w:w="969" w:type="dxa"/>
+            <w:tcBorders>
+              <w:top w:val="single" w:sz="3" w:space="0" w:color="000000"/>
+              <w:left w:val="single" w:sz="3" w:space="0" w:color="000000"/>
+              <w:bottom w:val="single" w:sz="3" w:space="0" w:color="000000"/>
+              <w:right w:val="single" w:sz="3" w:space="0" w:color="000000"/>
+            </w:tcBorders>
+            <w:shd w:val="clear" w:color="auto" w:fill="auto"/>
+          </w:tcPr>
+          <w:p>
+            <w:pPr>
+              <w:spacing w:after="0" w:line="259" w:lineRule="auto"/>
+              <w:ind w:left="0" w:firstLine="0"/>
+              <w:jc w:val="center"/>
+            </w:pPr>
+            <w:r>
+              <w:t>0A0</w:t>
+            </w:r>
+          </w:p>
+        </w:tc>
+        <w:tc>
+          <w:tcPr>
+            <w:tcW w:w="796" w:type="dxa"/>
             <w:tcBorders>
               <w:top w:val="single" w:sz="3" w:space="0" w:color="000000"/>
               <w:left w:val="single" w:sz="3" w:space="0" w:color="000000"/>
@@ -6197,49 +6292,45 @@
               <w:ind w:left="50" w:firstLine="0"/>
             </w:pPr>
             <w:r>
-              <w:t>0100</w:t>
-            </w:r>
-          </w:p>
-        </w:tc>
-        <w:tc>
-          <w:tcPr>
-            <w:tcW w:w="1443" w:type="dxa"/>
-            <w:tcBorders>
-              <w:top w:val="single" w:sz="3" w:space="0" w:color="000000"/>
-              <w:left w:val="single" w:sz="3" w:space="0" w:color="000000"/>
-              <w:bottom w:val="single" w:sz="3" w:space="0" w:color="000000"/>
-              <w:right w:val="single" w:sz="3" w:space="0" w:color="000000"/>
-            </w:tcBorders>
-          </w:tcPr>
-          <w:p>
-            <w:pPr>
-              <w:spacing w:after="0" w:line="259" w:lineRule="auto"/>
-              <w:ind w:left="0" w:firstLine="0"/>
-              <w:jc w:val="center"/>
-            </w:pPr>
-            <w:r>
-              <w:t>HLT</w:t>
-            </w:r>
-          </w:p>
-        </w:tc>
-        <w:tc>
-          <w:tcPr>
-            <w:tcW w:w="3139" w:type="dxa"/>
-            <w:tcBorders>
-              <w:top w:val="single" w:sz="3" w:space="0" w:color="000000"/>
-              <w:left w:val="single" w:sz="3" w:space="0" w:color="000000"/>
-              <w:bottom w:val="single" w:sz="3" w:space="0" w:color="000000"/>
-              <w:right w:val="single" w:sz="3" w:space="0" w:color="000000"/>
-            </w:tcBorders>
-          </w:tcPr>
-          <w:p>
-            <w:pPr>
-              <w:spacing w:after="0" w:line="259" w:lineRule="auto"/>
-              <w:ind w:left="0" w:firstLine="0"/>
-              <w:jc w:val="center"/>
-            </w:pPr>
-            <w:r>
-              <w:t>Остановка</w:t>
+              <w:t>6097</w:t>
+            </w:r>
+          </w:p>
+        </w:tc>
+        <w:tc>
+          <w:tcPr>
+            <w:tcW w:w="1438" w:type="dxa"/>
+            <w:tcBorders>
+              <w:top w:val="single" w:sz="3" w:space="0" w:color="000000"/>
+              <w:left w:val="single" w:sz="3" w:space="0" w:color="000000"/>
+              <w:bottom w:val="single" w:sz="3" w:space="0" w:color="000000"/>
+              <w:right w:val="single" w:sz="3" w:space="0" w:color="000000"/>
+            </w:tcBorders>
+          </w:tcPr>
+          <w:p>
+            <w:pPr>
+              <w:spacing w:after="160" w:line="259" w:lineRule="auto"/>
+              <w:ind w:left="0" w:firstLine="0"/>
+            </w:pPr>
+          </w:p>
+        </w:tc>
+        <w:tc>
+          <w:tcPr>
+            <w:tcW w:w="3091" w:type="dxa"/>
+            <w:tcBorders>
+              <w:top w:val="single" w:sz="3" w:space="0" w:color="000000"/>
+              <w:left w:val="single" w:sz="3" w:space="0" w:color="000000"/>
+              <w:bottom w:val="single" w:sz="3" w:space="0" w:color="000000"/>
+              <w:right w:val="single" w:sz="3" w:space="0" w:color="000000"/>
+            </w:tcBorders>
+          </w:tcPr>
+          <w:p>
+            <w:pPr>
+              <w:spacing w:after="0" w:line="259" w:lineRule="auto"/>
+              <w:ind w:left="0" w:firstLine="0"/>
+              <w:jc w:val="center"/>
+            </w:pPr>
+            <w:r>
+              <w:t>Результат (X)</w:t>
             </w:r>
           </w:p>
         </w:tc>
@@ -6250,49 +6341,49 @@
         </w:trPr>
         <w:tc>
           <w:tcPr>
-            <w:tcW w:w="975" w:type="dxa"/>
-            <w:tcBorders>
-              <w:top w:val="single" w:sz="3" w:space="0" w:color="000000"/>
-              <w:left w:val="single" w:sz="3" w:space="0" w:color="000000"/>
-              <w:bottom w:val="single" w:sz="3" w:space="0" w:color="000000"/>
-              <w:right w:val="single" w:sz="3" w:space="0" w:color="000000"/>
-            </w:tcBorders>
-            <w:shd w:val="clear" w:color="auto" w:fill="FFE599" w:themeFill="accent4" w:themeFillTint="66"/>
-          </w:tcPr>
-          <w:p>
-            <w:pPr>
-              <w:spacing w:after="0" w:line="259" w:lineRule="auto"/>
-              <w:ind w:left="0" w:firstLine="0"/>
-              <w:jc w:val="center"/>
-            </w:pPr>
-            <w:r>
-              <w:t>0A0</w:t>
-            </w:r>
-          </w:p>
-        </w:tc>
-        <w:tc>
-          <w:tcPr>
-            <w:tcW w:w="737" w:type="dxa"/>
-            <w:tcBorders>
-              <w:top w:val="single" w:sz="3" w:space="0" w:color="000000"/>
-              <w:left w:val="single" w:sz="3" w:space="0" w:color="000000"/>
-              <w:bottom w:val="single" w:sz="3" w:space="0" w:color="000000"/>
-              <w:right w:val="single" w:sz="3" w:space="0" w:color="000000"/>
-            </w:tcBorders>
-          </w:tcPr>
-          <w:p>
-            <w:pPr>
-              <w:spacing w:after="0" w:line="259" w:lineRule="auto"/>
-              <w:ind w:left="50" w:firstLine="0"/>
-            </w:pPr>
-            <w:r>
-              <w:t>6097</w:t>
-            </w:r>
-          </w:p>
-        </w:tc>
-        <w:tc>
-          <w:tcPr>
-            <w:tcW w:w="1443" w:type="dxa"/>
+            <w:tcW w:w="969" w:type="dxa"/>
+            <w:tcBorders>
+              <w:top w:val="single" w:sz="3" w:space="0" w:color="000000"/>
+              <w:left w:val="single" w:sz="3" w:space="0" w:color="000000"/>
+              <w:bottom w:val="single" w:sz="3" w:space="0" w:color="000000"/>
+              <w:right w:val="single" w:sz="3" w:space="0" w:color="000000"/>
+            </w:tcBorders>
+            <w:shd w:val="clear" w:color="auto" w:fill="auto"/>
+          </w:tcPr>
+          <w:p>
+            <w:pPr>
+              <w:spacing w:after="0" w:line="259" w:lineRule="auto"/>
+              <w:ind w:left="0" w:firstLine="0"/>
+              <w:jc w:val="center"/>
+            </w:pPr>
+            <w:r>
+              <w:t>0A1</w:t>
+            </w:r>
+          </w:p>
+        </w:tc>
+        <w:tc>
+          <w:tcPr>
+            <w:tcW w:w="796" w:type="dxa"/>
+            <w:tcBorders>
+              <w:top w:val="single" w:sz="3" w:space="0" w:color="000000"/>
+              <w:left w:val="single" w:sz="3" w:space="0" w:color="000000"/>
+              <w:bottom w:val="single" w:sz="3" w:space="0" w:color="000000"/>
+              <w:right w:val="single" w:sz="3" w:space="0" w:color="000000"/>
+            </w:tcBorders>
+          </w:tcPr>
+          <w:p>
+            <w:pPr>
+              <w:spacing w:after="0" w:line="259" w:lineRule="auto"/>
+              <w:ind w:left="25" w:firstLine="0"/>
+            </w:pPr>
+            <w:r>
+              <w:t>20A2</w:t>
+            </w:r>
+          </w:p>
+        </w:tc>
+        <w:tc>
+          <w:tcPr>
+            <w:tcW w:w="1438" w:type="dxa"/>
             <w:tcBorders>
               <w:top w:val="single" w:sz="3" w:space="0" w:color="000000"/>
               <w:left w:val="single" w:sz="3" w:space="0" w:color="000000"/>
@@ -6309,22 +6400,22 @@
         </w:tc>
         <w:tc>
           <w:tcPr>
-            <w:tcW w:w="3139" w:type="dxa"/>
-            <w:tcBorders>
-              <w:top w:val="single" w:sz="3" w:space="0" w:color="000000"/>
-              <w:left w:val="single" w:sz="3" w:space="0" w:color="000000"/>
-              <w:bottom w:val="single" w:sz="3" w:space="0" w:color="000000"/>
-              <w:right w:val="single" w:sz="3" w:space="0" w:color="000000"/>
-            </w:tcBorders>
-          </w:tcPr>
-          <w:p>
-            <w:pPr>
-              <w:spacing w:after="0" w:line="259" w:lineRule="auto"/>
-              <w:ind w:left="0" w:firstLine="0"/>
-              <w:jc w:val="center"/>
-            </w:pPr>
-            <w:r>
-              <w:t>Результат (X)</w:t>
+            <w:tcW w:w="3091" w:type="dxa"/>
+            <w:tcBorders>
+              <w:top w:val="single" w:sz="3" w:space="0" w:color="000000"/>
+              <w:left w:val="single" w:sz="3" w:space="0" w:color="000000"/>
+              <w:bottom w:val="single" w:sz="3" w:space="0" w:color="000000"/>
+              <w:right w:val="single" w:sz="3" w:space="0" w:color="000000"/>
+            </w:tcBorders>
+          </w:tcPr>
+          <w:p>
+            <w:pPr>
+              <w:spacing w:after="0" w:line="259" w:lineRule="auto"/>
+              <w:ind w:left="0" w:firstLine="0"/>
+              <w:jc w:val="center"/>
+            </w:pPr>
+            <w:r>
+              <w:t>Промежуточный результат</w:t>
             </w:r>
           </w:p>
         </w:tc>
@@ -6335,49 +6426,49 @@
         </w:trPr>
         <w:tc>
           <w:tcPr>
-            <w:tcW w:w="975" w:type="dxa"/>
-            <w:tcBorders>
-              <w:top w:val="single" w:sz="3" w:space="0" w:color="000000"/>
-              <w:left w:val="single" w:sz="3" w:space="0" w:color="000000"/>
-              <w:bottom w:val="single" w:sz="3" w:space="0" w:color="000000"/>
-              <w:right w:val="single" w:sz="3" w:space="0" w:color="000000"/>
-            </w:tcBorders>
-            <w:shd w:val="clear" w:color="auto" w:fill="FFE599" w:themeFill="accent4" w:themeFillTint="66"/>
-          </w:tcPr>
-          <w:p>
-            <w:pPr>
-              <w:spacing w:after="0" w:line="259" w:lineRule="auto"/>
-              <w:ind w:left="0" w:firstLine="0"/>
-              <w:jc w:val="center"/>
-            </w:pPr>
-            <w:r>
-              <w:t>0A1</w:t>
-            </w:r>
-          </w:p>
-        </w:tc>
-        <w:tc>
-          <w:tcPr>
-            <w:tcW w:w="737" w:type="dxa"/>
-            <w:tcBorders>
-              <w:top w:val="single" w:sz="3" w:space="0" w:color="000000"/>
-              <w:left w:val="single" w:sz="3" w:space="0" w:color="000000"/>
-              <w:bottom w:val="single" w:sz="3" w:space="0" w:color="000000"/>
-              <w:right w:val="single" w:sz="3" w:space="0" w:color="000000"/>
-            </w:tcBorders>
-          </w:tcPr>
-          <w:p>
-            <w:pPr>
-              <w:spacing w:after="0" w:line="259" w:lineRule="auto"/>
-              <w:ind w:left="25" w:firstLine="0"/>
-            </w:pPr>
-            <w:r>
-              <w:t>20A2</w:t>
-            </w:r>
-          </w:p>
-        </w:tc>
-        <w:tc>
-          <w:tcPr>
-            <w:tcW w:w="1443" w:type="dxa"/>
+            <w:tcW w:w="969" w:type="dxa"/>
+            <w:tcBorders>
+              <w:top w:val="single" w:sz="3" w:space="0" w:color="000000"/>
+              <w:left w:val="single" w:sz="3" w:space="0" w:color="000000"/>
+              <w:bottom w:val="single" w:sz="3" w:space="0" w:color="000000"/>
+              <w:right w:val="single" w:sz="3" w:space="0" w:color="000000"/>
+            </w:tcBorders>
+            <w:shd w:val="clear" w:color="auto" w:fill="auto"/>
+          </w:tcPr>
+          <w:p>
+            <w:pPr>
+              <w:spacing w:after="0" w:line="259" w:lineRule="auto"/>
+              <w:ind w:left="0" w:firstLine="0"/>
+              <w:jc w:val="center"/>
+            </w:pPr>
+            <w:r>
+              <w:t>0A2</w:t>
+            </w:r>
+          </w:p>
+        </w:tc>
+        <w:tc>
+          <w:tcPr>
+            <w:tcW w:w="796" w:type="dxa"/>
+            <w:tcBorders>
+              <w:top w:val="single" w:sz="3" w:space="0" w:color="000000"/>
+              <w:left w:val="single" w:sz="3" w:space="0" w:color="000000"/>
+              <w:bottom w:val="single" w:sz="3" w:space="0" w:color="000000"/>
+              <w:right w:val="single" w:sz="3" w:space="0" w:color="000000"/>
+            </w:tcBorders>
+          </w:tcPr>
+          <w:p>
+            <w:pPr>
+              <w:spacing w:after="0" w:line="259" w:lineRule="auto"/>
+              <w:ind w:left="50" w:firstLine="0"/>
+            </w:pPr>
+            <w:r>
+              <w:t>6097</w:t>
+            </w:r>
+          </w:p>
+        </w:tc>
+        <w:tc>
+          <w:tcPr>
+            <w:tcW w:w="1438" w:type="dxa"/>
             <w:tcBorders>
               <w:top w:val="single" w:sz="3" w:space="0" w:color="000000"/>
               <w:left w:val="single" w:sz="3" w:space="0" w:color="000000"/>
@@ -6394,92 +6485,7 @@
         </w:tc>
         <w:tc>
           <w:tcPr>
-            <w:tcW w:w="3139" w:type="dxa"/>
-            <w:tcBorders>
-              <w:top w:val="single" w:sz="3" w:space="0" w:color="000000"/>
-              <w:left w:val="single" w:sz="3" w:space="0" w:color="000000"/>
-              <w:bottom w:val="single" w:sz="3" w:space="0" w:color="000000"/>
-              <w:right w:val="single" w:sz="3" w:space="0" w:color="000000"/>
-            </w:tcBorders>
-          </w:tcPr>
-          <w:p>
-            <w:pPr>
-              <w:spacing w:after="0" w:line="259" w:lineRule="auto"/>
-              <w:ind w:left="0" w:firstLine="0"/>
-              <w:jc w:val="center"/>
-            </w:pPr>
-            <w:r>
-              <w:t>Промежуточный результат</w:t>
-            </w:r>
-          </w:p>
-        </w:tc>
-      </w:tr>
-      <w:tr>
-        <w:trPr>
-          <w:trHeight w:val="247"/>
-        </w:trPr>
-        <w:tc>
-          <w:tcPr>
-            <w:tcW w:w="975" w:type="dxa"/>
-            <w:tcBorders>
-              <w:top w:val="single" w:sz="3" w:space="0" w:color="000000"/>
-              <w:left w:val="single" w:sz="3" w:space="0" w:color="000000"/>
-              <w:bottom w:val="single" w:sz="3" w:space="0" w:color="000000"/>
-              <w:right w:val="single" w:sz="3" w:space="0" w:color="000000"/>
-            </w:tcBorders>
-            <w:shd w:val="clear" w:color="auto" w:fill="FFE599" w:themeFill="accent4" w:themeFillTint="66"/>
-          </w:tcPr>
-          <w:p>
-            <w:pPr>
-              <w:spacing w:after="0" w:line="259" w:lineRule="auto"/>
-              <w:ind w:left="0" w:firstLine="0"/>
-              <w:jc w:val="center"/>
-            </w:pPr>
-            <w:r>
-              <w:t>0A2</w:t>
-            </w:r>
-          </w:p>
-        </w:tc>
-        <w:tc>
-          <w:tcPr>
-            <w:tcW w:w="737" w:type="dxa"/>
-            <w:tcBorders>
-              <w:top w:val="single" w:sz="3" w:space="0" w:color="000000"/>
-              <w:left w:val="single" w:sz="3" w:space="0" w:color="000000"/>
-              <w:bottom w:val="single" w:sz="3" w:space="0" w:color="000000"/>
-              <w:right w:val="single" w:sz="3" w:space="0" w:color="000000"/>
-            </w:tcBorders>
-          </w:tcPr>
-          <w:p>
-            <w:pPr>
-              <w:spacing w:after="0" w:line="259" w:lineRule="auto"/>
-              <w:ind w:left="50" w:firstLine="0"/>
-            </w:pPr>
-            <w:r>
-              <w:t>6097</w:t>
-            </w:r>
-          </w:p>
-        </w:tc>
-        <w:tc>
-          <w:tcPr>
-            <w:tcW w:w="1443" w:type="dxa"/>
-            <w:tcBorders>
-              <w:top w:val="single" w:sz="3" w:space="0" w:color="000000"/>
-              <w:left w:val="single" w:sz="3" w:space="0" w:color="000000"/>
-              <w:bottom w:val="single" w:sz="3" w:space="0" w:color="000000"/>
-              <w:right w:val="single" w:sz="3" w:space="0" w:color="000000"/>
-            </w:tcBorders>
-          </w:tcPr>
-          <w:p>
-            <w:pPr>
-              <w:spacing w:after="160" w:line="259" w:lineRule="auto"/>
-              <w:ind w:left="0" w:firstLine="0"/>
-            </w:pPr>
-          </w:p>
-        </w:tc>
-        <w:tc>
-          <w:tcPr>
-            <w:tcW w:w="3139" w:type="dxa"/>
+            <w:tcW w:w="3091" w:type="dxa"/>
             <w:tcBorders>
               <w:top w:val="single" w:sz="3" w:space="0" w:color="000000"/>
               <w:left w:val="single" w:sz="3" w:space="0" w:color="000000"/>
@@ -6500,15 +6506,6 @@
         </w:tc>
       </w:tr>
     </w:tbl>
-    <w:p>
-      <w:pPr>
-        <w:spacing w:after="7296"/>
-        <w:ind w:left="-5"/>
-      </w:pPr>
-      <w:r>
-        <w:t>Удаленные команды отмечены красным, измененные – желтым.</w:t>
-      </w:r>
-    </w:p>
     <w:p>
       <w:pPr>
         <w:spacing w:after="160" w:line="259" w:lineRule="auto"/>
@@ -6597,6 +6594,103 @@
     </w:p>
   </w:footnote>
 </w:footnotes>
+</file>
+
+<file path=word/numbering.xml><?xml version="1.0" encoding="utf-8"?>
+<w:numbering xmlns:wpc="http://schemas.microsoft.com/office/word/2010/wordprocessingCanvas" xmlns:cx="http://schemas.microsoft.com/office/drawing/2014/chartex" xmlns:cx1="http://schemas.microsoft.com/office/drawing/2015/9/8/chartex" xmlns:cx2="http://schemas.microsoft.com/office/drawing/2015/10/21/chartex" xmlns:cx3="http://schemas.microsoft.com/office/drawing/2016/5/9/chartex" xmlns:cx4="http://schemas.microsoft.com/office/drawing/2016/5/10/chartex" xmlns:cx5="http://schemas.microsoft.com/office/drawing/2016/5/11/chartex" xmlns:cx6="http://schemas.microsoft.com/office/drawing/2016/5/12/chartex" xmlns:cx7="http://schemas.microsoft.com/office/drawing/2016/5/13/chartex" xmlns:cx8="http://schemas.microsoft.com/office/drawing/2016/5/14/chartex" xmlns:mc="http://schemas.openxmlformats.org/markup-compatibility/2006" xmlns:aink="http://schemas.microsoft.com/office/drawing/2016/ink" xmlns:am3d="http://schemas.microsoft.com/office/drawing/2017/model3d" xmlns:o="urn:schemas-microsoft-com:office:office" xmlns:oel="http://schemas.microsoft.com/office/2019/extlst" xmlns:r="http://schemas.openxmlformats.org/officeDocument/2006/relationships" xmlns:m="http://schemas.openxmlformats.org/officeDocument/2006/math" xmlns:v="urn:schemas-microsoft-com:vml" xmlns:wp14="http://schemas.microsoft.com/office/word/2010/wordprocessingDrawing" xmlns:wp="http://schemas.openxmlformats.org/drawingml/2006/wordprocessingDrawing" xmlns:w10="urn:schemas-microsoft-com:office:word" xmlns:w="http://schemas.openxmlformats.org/wordprocessingml/2006/main" xmlns:w14="http://schemas.microsoft.com/office/word/2010/wordml" xmlns:w15="http://schemas.microsoft.com/office/word/2012/wordml" xmlns:w16cex="http://schemas.microsoft.com/office/word/2018/wordml/cex" xmlns:w16cid="http://schemas.microsoft.com/office/word/2016/wordml/cid" xmlns:w16="http://schemas.microsoft.com/office/word/2018/wordml" xmlns:w16du="http://schemas.microsoft.com/office/word/2023/wordml/word16du" xmlns:w16sdtdh="http://schemas.microsoft.com/office/word/2020/wordml/sdtdatahash" xmlns:w16se="http://schemas.microsoft.com/office/word/2015/wordml/symex" xmlns:wpg="http://schemas.microsoft.com/office/word/2010/wordprocessingGroup" xmlns:wpi="http://schemas.microsoft.com/office/word/2010/wordprocessingInk" xmlns:wne="http://schemas.microsoft.com/office/word/2006/wordml" xmlns:wps="http://schemas.microsoft.com/office/word/2010/wordprocessingShape" mc:Ignorable="w14 w15 w16se w16cid w16 w16cex w16sdtdh w16du wp14">
+  <w:abstractNum w:abstractNumId="0" w15:restartNumberingAfterBreak="0">
+    <w:nsid w:val="6B5268EF"/>
+    <w:multiLevelType w:val="hybridMultilevel"/>
+    <w:tmpl w:val="8CFAC57A"/>
+    <w:lvl w:ilvl="0" w:tplc="975C0CFC">
+      <w:start w:val="1"/>
+      <w:numFmt w:val="decimal"/>
+      <w:lvlText w:val="%1."/>
+      <w:lvlJc w:val="left"/>
+      <w:pPr>
+        <w:ind w:left="345" w:hanging="360"/>
+      </w:pPr>
+      <w:rPr>
+        <w:rFonts w:hint="default"/>
+      </w:rPr>
+    </w:lvl>
+    <w:lvl w:ilvl="1" w:tplc="04190019" w:tentative="1">
+      <w:start w:val="1"/>
+      <w:numFmt w:val="lowerLetter"/>
+      <w:lvlText w:val="%2."/>
+      <w:lvlJc w:val="left"/>
+      <w:pPr>
+        <w:ind w:left="1065" w:hanging="360"/>
+      </w:pPr>
+    </w:lvl>
+    <w:lvl w:ilvl="2" w:tplc="0419001B" w:tentative="1">
+      <w:start w:val="1"/>
+      <w:numFmt w:val="lowerRoman"/>
+      <w:lvlText w:val="%3."/>
+      <w:lvlJc w:val="right"/>
+      <w:pPr>
+        <w:ind w:left="1785" w:hanging="180"/>
+      </w:pPr>
+    </w:lvl>
+    <w:lvl w:ilvl="3" w:tplc="0419000F" w:tentative="1">
+      <w:start w:val="1"/>
+      <w:numFmt w:val="decimal"/>
+      <w:lvlText w:val="%4."/>
+      <w:lvlJc w:val="left"/>
+      <w:pPr>
+        <w:ind w:left="2505" w:hanging="360"/>
+      </w:pPr>
+    </w:lvl>
+    <w:lvl w:ilvl="4" w:tplc="04190019" w:tentative="1">
+      <w:start w:val="1"/>
+      <w:numFmt w:val="lowerLetter"/>
+      <w:lvlText w:val="%5."/>
+      <w:lvlJc w:val="left"/>
+      <w:pPr>
+        <w:ind w:left="3225" w:hanging="360"/>
+      </w:pPr>
+    </w:lvl>
+    <w:lvl w:ilvl="5" w:tplc="0419001B" w:tentative="1">
+      <w:start w:val="1"/>
+      <w:numFmt w:val="lowerRoman"/>
+      <w:lvlText w:val="%6."/>
+      <w:lvlJc w:val="right"/>
+      <w:pPr>
+        <w:ind w:left="3945" w:hanging="180"/>
+      </w:pPr>
+    </w:lvl>
+    <w:lvl w:ilvl="6" w:tplc="0419000F" w:tentative="1">
+      <w:start w:val="1"/>
+      <w:numFmt w:val="decimal"/>
+      <w:lvlText w:val="%7."/>
+      <w:lvlJc w:val="left"/>
+      <w:pPr>
+        <w:ind w:left="4665" w:hanging="360"/>
+      </w:pPr>
+    </w:lvl>
+    <w:lvl w:ilvl="7" w:tplc="04190019" w:tentative="1">
+      <w:start w:val="1"/>
+      <w:numFmt w:val="lowerLetter"/>
+      <w:lvlText w:val="%8."/>
+      <w:lvlJc w:val="left"/>
+      <w:pPr>
+        <w:ind w:left="5385" w:hanging="360"/>
+      </w:pPr>
+    </w:lvl>
+    <w:lvl w:ilvl="8" w:tplc="0419001B" w:tentative="1">
+      <w:start w:val="1"/>
+      <w:numFmt w:val="lowerRoman"/>
+      <w:lvlText w:val="%9."/>
+      <w:lvlJc w:val="right"/>
+      <w:pPr>
+        <w:ind w:left="6105" w:hanging="180"/>
+      </w:pPr>
+    </w:lvl>
+  </w:abstractNum>
+  <w:num w:numId="1" w16cid:durableId="1878663902">
+    <w:abstractNumId w:val="0"/>
+  </w:num>
+</w:numbering>
 </file>
 
 <file path=word/styles.xml><?xml version="1.0" encoding="utf-8"?>
@@ -6997,7 +7091,7 @@
   <w:style w:type="paragraph" w:default="1" w:styleId="a">
     <w:name w:val="Normal"/>
     <w:qFormat/>
-    <w:rsid w:val="00EC5418"/>
+    <w:rsid w:val="00896689"/>
     <w:pPr>
       <w:spacing w:after="4" w:line="265" w:lineRule="auto"/>
       <w:ind w:left="10" w:hanging="10"/>
@@ -7249,6 +7343,17 @@
       <w:color w:val="0563C1" w:themeColor="hyperlink"/>
       <w:u w:val="single"/>
     </w:rPr>
+  </w:style>
+  <w:style w:type="paragraph" w:styleId="aa">
+    <w:name w:val="List Paragraph"/>
+    <w:basedOn w:val="a"/>
+    <w:uiPriority w:val="34"/>
+    <w:qFormat/>
+    <w:rsid w:val="000E4665"/>
+    <w:pPr>
+      <w:ind w:left="720"/>
+      <w:contextualSpacing/>
+    </w:pPr>
   </w:style>
 </w:styles>
 </file>

</xml_diff>